<commit_message>
Adding the code logic to check anagrams
</commit_message>
<xml_diff>
--- a/Materials/Scala_RefNotes.docx
+++ b/Materials/Scala_RefNotes.docx
@@ -8,35 +8,12 @@
           <w:rFonts w:ascii="Cascadia Mono Light" w:hAnsi="Cascadia Mono Light"/>
         </w:rPr>
       </w:pPr>
-      <w:proofErr w:type="spellStart"/>
       <w:r>
         <w:rPr>
           <w:rFonts w:ascii="Cascadia Mono Light" w:hAnsi="Cascadia Mono Light"/>
           <w:highlight w:val="yellow"/>
         </w:rPr>
-        <w:t>Leet</w:t>
-      </w:r>
-      <w:proofErr w:type="spellEnd"/>
-      <w:r>
-        <w:rPr>
-          <w:rFonts w:ascii="Cascadia Mono Light" w:hAnsi="Cascadia Mono Light"/>
-          <w:highlight w:val="yellow"/>
-        </w:rPr>
-        <w:t xml:space="preserve"> </w:t>
-      </w:r>
-      <w:r>
-        <w:rPr>
-          <w:rFonts w:ascii="Cascadia Mono Light" w:hAnsi="Cascadia Mono Light"/>
-          <w:highlight w:val="yellow"/>
-        </w:rPr>
-        <w:t>Code:</w:t>
-      </w:r>
-      <w:r>
-        <w:rPr>
-          <w:rFonts w:ascii="Cascadia Mono Light" w:hAnsi="Cascadia Mono Light"/>
-          <w:highlight w:val="yellow"/>
-        </w:rPr>
-        <w:t> Design a stack that supports push, pop, top, and retrieving the minimum element in constant time.</w:t>
+        <w:t>Design a stack that supports push, pop, top, and retrieving the minimum element in constant time.</w:t>
       </w:r>
     </w:p>
     <w:p>
@@ -4557,6 +4534,8 @@
       <w:r>
         <w:rPr>
           <w:rFonts w:ascii="Cascadia Mono Light" w:hAnsi="Cascadia Mono Light"/>
+          <w:noProof/>
+          <w:lang w:eastAsia="en-IN"/>
         </w:rPr>
         <w:lastRenderedPageBreak/>
         <w:drawing>
@@ -4786,11 +4765,13 @@
         </w:numPr>
         <w:rPr>
           <w:rFonts w:ascii="Cascadia Mono Light" w:hAnsi="Cascadia Mono Light"/>
-        </w:rPr>
-      </w:pPr>
-      <w:r>
-        <w:rPr>
-          <w:rFonts w:ascii="Cascadia Mono Light" w:hAnsi="Cascadia Mono Light"/>
+          <w:color w:val="FF0000"/>
+        </w:rPr>
+      </w:pPr>
+      <w:r>
+        <w:rPr>
+          <w:rFonts w:ascii="Cascadia Mono Light" w:hAnsi="Cascadia Mono Light"/>
+          <w:color w:val="FF0000"/>
         </w:rPr>
         <w:t>Imperative Solution:</w:t>
       </w:r>
@@ -5157,11 +5138,13 @@
       <w:pPr>
         <w:rPr>
           <w:rFonts w:ascii="Cascadia Mono Light" w:hAnsi="Cascadia Mono Light"/>
-        </w:rPr>
-      </w:pPr>
-      <w:r>
-        <w:rPr>
-          <w:rFonts w:ascii="Cascadia Mono Light" w:hAnsi="Cascadia Mono Light"/>
+          <w:color w:val="FF0000"/>
+        </w:rPr>
+      </w:pPr>
+      <w:r>
+        <w:rPr>
+          <w:rFonts w:ascii="Cascadia Mono Light" w:hAnsi="Cascadia Mono Light"/>
+          <w:color w:val="FF0000"/>
         </w:rPr>
         <w:t>2. Recursive Solution:</w:t>
       </w:r>
@@ -5584,11 +5567,13 @@
       <w:pPr>
         <w:rPr>
           <w:rFonts w:ascii="Cascadia Mono Light" w:hAnsi="Cascadia Mono Light"/>
-        </w:rPr>
-      </w:pPr>
-      <w:r>
-        <w:rPr>
-          <w:rFonts w:ascii="Cascadia Mono Light" w:hAnsi="Cascadia Mono Light"/>
+          <w:color w:val="FF0000"/>
+        </w:rPr>
+      </w:pPr>
+      <w:r>
+        <w:rPr>
+          <w:rFonts w:ascii="Cascadia Mono Light" w:hAnsi="Cascadia Mono Light"/>
+          <w:color w:val="FF0000"/>
         </w:rPr>
         <w:t xml:space="preserve">3. </w:t>
       </w:r>
@@ -5596,6 +5581,7 @@
       <w:r>
         <w:rPr>
           <w:rFonts w:ascii="Cascadia Mono Light" w:hAnsi="Cascadia Mono Light"/>
+          <w:color w:val="FF0000"/>
         </w:rPr>
         <w:t>FoldLeft</w:t>
       </w:r>
@@ -5603,6 +5589,7 @@
       <w:r>
         <w:rPr>
           <w:rFonts w:ascii="Cascadia Mono Light" w:hAnsi="Cascadia Mono Light"/>
+          <w:color w:val="FF0000"/>
         </w:rPr>
         <w:t xml:space="preserve"> function:</w:t>
       </w:r>
@@ -5686,170 +5673,1792 @@
         <w:rPr>
           <w:rFonts w:ascii="Cascadia Mono Light" w:hAnsi="Cascadia Mono Light"/>
         </w:rPr>
-        <w:t>va</w:t>
+        <w:t>val</w:t>
+      </w:r>
+      <w:proofErr w:type="spellEnd"/>
+      <w:r>
+        <w:rPr>
+          <w:rFonts w:ascii="Cascadia Mono Light" w:hAnsi="Cascadia Mono Light"/>
+        </w:rPr>
+        <w:t xml:space="preserve"> brackets = Map('(' -&gt; ')', '{' -&gt; '}', '[' -&gt; ']')</w:t>
+      </w:r>
+      <w:r>
+        <w:rPr>
+          <w:rFonts w:ascii="Cascadia Mono Light" w:hAnsi="Cascadia Mono Light"/>
+        </w:rPr>
+        <w:br/>
+      </w:r>
+      <w:r>
+        <w:rPr>
+          <w:rFonts w:ascii="Cascadia Mono Light" w:hAnsi="Cascadia Mono Light"/>
+        </w:rPr>
+        <w:br/>
+        <w:t xml:space="preserve">    </w:t>
+      </w:r>
+      <w:proofErr w:type="spellStart"/>
+      <w:r>
+        <w:rPr>
+          <w:rFonts w:ascii="Cascadia Mono Light" w:hAnsi="Cascadia Mono Light"/>
+        </w:rPr>
+        <w:t>s.foldLeft</w:t>
+      </w:r>
+      <w:proofErr w:type="spellEnd"/>
+      <w:r>
+        <w:rPr>
+          <w:rFonts w:ascii="Cascadia Mono Light" w:hAnsi="Cascadia Mono Light"/>
+        </w:rPr>
+        <w:t>(List[Char]()) { (stack, c) =&gt;</w:t>
+      </w:r>
+      <w:r>
+        <w:rPr>
+          <w:rFonts w:ascii="Cascadia Mono Light" w:hAnsi="Cascadia Mono Light"/>
+        </w:rPr>
+        <w:br/>
+        <w:t xml:space="preserve">      if (</w:t>
+      </w:r>
+      <w:proofErr w:type="spellStart"/>
+      <w:r>
+        <w:rPr>
+          <w:rFonts w:ascii="Cascadia Mono Light" w:hAnsi="Cascadia Mono Light"/>
+        </w:rPr>
+        <w:t>brackets.keySet.contains</w:t>
+      </w:r>
+      <w:proofErr w:type="spellEnd"/>
+      <w:r>
+        <w:rPr>
+          <w:rFonts w:ascii="Cascadia Mono Light" w:hAnsi="Cascadia Mono Light"/>
+        </w:rPr>
+        <w:t>(c)) {</w:t>
+      </w:r>
+      <w:r>
+        <w:rPr>
+          <w:rFonts w:ascii="Cascadia Mono Light" w:hAnsi="Cascadia Mono Light"/>
+        </w:rPr>
+        <w:br/>
+        <w:t xml:space="preserve">        c :: stack</w:t>
+      </w:r>
+      <w:r>
+        <w:rPr>
+          <w:rFonts w:ascii="Cascadia Mono Light" w:hAnsi="Cascadia Mono Light"/>
+        </w:rPr>
+        <w:br/>
+        <w:t xml:space="preserve">      } else if (</w:t>
+      </w:r>
+      <w:proofErr w:type="spellStart"/>
+      <w:r>
+        <w:rPr>
+          <w:rFonts w:ascii="Cascadia Mono Light" w:hAnsi="Cascadia Mono Light"/>
+        </w:rPr>
+        <w:t>brackets.values.toSet.contains</w:t>
+      </w:r>
+      <w:proofErr w:type="spellEnd"/>
+      <w:r>
+        <w:rPr>
+          <w:rFonts w:ascii="Cascadia Mono Light" w:hAnsi="Cascadia Mono Light"/>
+        </w:rPr>
+        <w:t>(c)) {</w:t>
+      </w:r>
+      <w:r>
+        <w:rPr>
+          <w:rFonts w:ascii="Cascadia Mono Light" w:hAnsi="Cascadia Mono Light"/>
+        </w:rPr>
+        <w:br/>
+        <w:t xml:space="preserve">        stack match {</w:t>
+      </w:r>
+      <w:r>
+        <w:rPr>
+          <w:rFonts w:ascii="Cascadia Mono Light" w:hAnsi="Cascadia Mono Light"/>
+        </w:rPr>
+        <w:br/>
+        <w:t xml:space="preserve">          case h :: t if brackets(h) == c =&gt; t</w:t>
+      </w:r>
+      <w:r>
+        <w:rPr>
+          <w:rFonts w:ascii="Cascadia Mono Light" w:hAnsi="Cascadia Mono Light"/>
+        </w:rPr>
+        <w:br/>
+        <w:t xml:space="preserve">          case _ =&gt; return false</w:t>
+      </w:r>
+      <w:r>
+        <w:rPr>
+          <w:rFonts w:ascii="Cascadia Mono Light" w:hAnsi="Cascadia Mono Light"/>
+        </w:rPr>
+        <w:br/>
+        <w:t xml:space="preserve">        }</w:t>
+      </w:r>
+      <w:r>
+        <w:rPr>
+          <w:rFonts w:ascii="Cascadia Mono Light" w:hAnsi="Cascadia Mono Light"/>
+        </w:rPr>
+        <w:br/>
+        <w:t xml:space="preserve">      } else {</w:t>
+      </w:r>
+      <w:r>
+        <w:rPr>
+          <w:rFonts w:ascii="Cascadia Mono Light" w:hAnsi="Cascadia Mono Light"/>
+        </w:rPr>
+        <w:br/>
+        <w:t xml:space="preserve">        stack</w:t>
+      </w:r>
+      <w:r>
+        <w:rPr>
+          <w:rFonts w:ascii="Cascadia Mono Light" w:hAnsi="Cascadia Mono Light"/>
+        </w:rPr>
+        <w:br/>
+        <w:t xml:space="preserve">      }</w:t>
+      </w:r>
+      <w:r>
+        <w:rPr>
+          <w:rFonts w:ascii="Cascadia Mono Light" w:hAnsi="Cascadia Mono Light"/>
+        </w:rPr>
+        <w:br/>
+        <w:t xml:space="preserve">    }.</w:t>
+      </w:r>
+      <w:proofErr w:type="spellStart"/>
+      <w:r>
+        <w:rPr>
+          <w:rFonts w:ascii="Cascadia Mono Light" w:hAnsi="Cascadia Mono Light"/>
+        </w:rPr>
+        <w:t>isEmpty</w:t>
+      </w:r>
+      <w:proofErr w:type="spellEnd"/>
+      <w:r>
+        <w:rPr>
+          <w:rFonts w:ascii="Cascadia Mono Light" w:hAnsi="Cascadia Mono Light"/>
+        </w:rPr>
+        <w:br/>
+        <w:t xml:space="preserve">  }</w:t>
+      </w:r>
+      <w:r>
+        <w:rPr>
+          <w:rFonts w:ascii="Cascadia Mono Light" w:hAnsi="Cascadia Mono Light"/>
+        </w:rPr>
+        <w:br/>
+        <w:t>}</w:t>
+      </w:r>
+    </w:p>
+    <w:p>
+      <w:pPr>
+        <w:rPr>
+          <w:rFonts w:ascii="Cascadia Mono Light" w:hAnsi="Cascadia Mono Light"/>
+        </w:rPr>
+      </w:pPr>
+      <w:r>
+        <w:rPr>
+          <w:rFonts w:ascii="Cascadia Mono Light" w:hAnsi="Cascadia Mono Light"/>
+        </w:rPr>
+        <w:t xml:space="preserve">This program uses the </w:t>
+      </w:r>
+      <w:proofErr w:type="spellStart"/>
+      <w:r>
+        <w:rPr>
+          <w:rFonts w:ascii="Cascadia Mono Light" w:hAnsi="Cascadia Mono Light"/>
+        </w:rPr>
+        <w:t>foldLeft</w:t>
+      </w:r>
+      <w:proofErr w:type="spellEnd"/>
+      <w:r>
+        <w:rPr>
+          <w:rFonts w:ascii="Cascadia Mono Light" w:hAnsi="Cascadia Mono Light"/>
+        </w:rPr>
+        <w:t xml:space="preserve"> function to process the string and a list data structure to keep track of open brackets. The time complexity of this program is </w:t>
+      </w:r>
+      <w:proofErr w:type="gramStart"/>
+      <w:r>
+        <w:rPr>
+          <w:rFonts w:ascii="Cascadia Mono Light" w:hAnsi="Cascadia Mono Light"/>
+        </w:rPr>
+        <w:t>O(</w:t>
+      </w:r>
+      <w:proofErr w:type="gramEnd"/>
+      <w:r>
+        <w:rPr>
+          <w:rFonts w:ascii="Cascadia Mono Light" w:hAnsi="Cascadia Mono Light"/>
+        </w:rPr>
+        <w:t>n), where n is the length of the input string, and the space complexity is O(n) for the list data structure.</w:t>
+      </w:r>
+    </w:p>
+    <w:p>
+      <w:pPr>
+        <w:rPr>
+          <w:rFonts w:ascii="Cascadia Mono Light" w:hAnsi="Cascadia Mono Light"/>
+        </w:rPr>
+      </w:pPr>
+      <w:r>
+        <w:rPr>
+          <w:rFonts w:ascii="Cascadia Mono Light" w:hAnsi="Cascadia Mono Light"/>
+        </w:rPr>
+        <w:t>Pros: Concise and easy to read functional code.</w:t>
+      </w:r>
+    </w:p>
+    <w:p>
+      <w:pPr>
+        <w:pBdr>
+          <w:bottom w:val="single" w:sz="6" w:space="1" w:color="auto"/>
+        </w:pBdr>
+        <w:rPr>
+          <w:rFonts w:ascii="Cascadia Mono Light" w:hAnsi="Cascadia Mono Light"/>
+        </w:rPr>
+      </w:pPr>
+      <w:r>
+        <w:rPr>
+          <w:rFonts w:ascii="Cascadia Mono Light" w:hAnsi="Cascadia Mono Light"/>
+        </w:rPr>
+        <w:t>Cons: It may not be as efficient as imperative approaches due to the use of a list data structure.</w:t>
+      </w:r>
+    </w:p>
+    <w:p>
+      <w:pPr>
+        <w:rPr>
+          <w:rFonts w:ascii="Cascadia Mono Light" w:hAnsi="Cascadia Mono Light"/>
+          <w:bCs/>
+          <w:color w:val="FF0000"/>
+          <w:sz w:val="28"/>
+        </w:rPr>
+      </w:pPr>
+      <w:r>
+        <w:rPr>
+          <w:rFonts w:ascii="Cascadia Mono Light" w:hAnsi="Cascadia Mono Light"/>
+          <w:bCs/>
+          <w:color w:val="FF0000"/>
+          <w:sz w:val="28"/>
+        </w:rPr>
+        <w:t>Find if two strings are anagrams</w:t>
+      </w:r>
+    </w:p>
+    <w:p>
+      <w:pPr>
+        <w:rPr>
+          <w:rFonts w:ascii="Cascadia Mono Light" w:hAnsi="Cascadia Mono Light"/>
+        </w:rPr>
+      </w:pPr>
+      <w:r>
+        <w:rPr>
+          <w:rFonts w:ascii="Cascadia Mono Light" w:hAnsi="Cascadia Mono Light"/>
+        </w:rPr>
+        <w:t>An </w:t>
+      </w:r>
+      <w:r>
+        <w:rPr>
+          <w:rFonts w:ascii="Cascadia Mono Light" w:hAnsi="Cascadia Mono Light"/>
+          <w:b/>
+          <w:bCs/>
+        </w:rPr>
+        <w:t>Anagram</w:t>
+      </w:r>
+      <w:r>
+        <w:rPr>
+          <w:rFonts w:ascii="Cascadia Mono Light" w:hAnsi="Cascadia Mono Light"/>
+        </w:rPr>
+        <w:t> is a word or phrase formed by rearranging the letters of a different word or phrase, typically using all the original letters exactly once.</w:t>
+      </w:r>
+    </w:p>
+    <w:p>
+      <w:pPr>
+        <w:rPr>
+          <w:rFonts w:ascii="Cascadia Mono Light" w:hAnsi="Cascadia Mono Light"/>
+        </w:rPr>
+      </w:pPr>
+      <w:r>
+        <w:rPr>
+          <w:rFonts w:ascii="Cascadia Mono Light" w:hAnsi="Cascadia Mono Light"/>
+        </w:rPr>
+        <w:t>Problem: Given two strings s and t, return true </w:t>
+      </w:r>
+      <w:r>
+        <w:rPr>
+          <w:rFonts w:ascii="Cascadia Mono Light" w:hAnsi="Cascadia Mono Light"/>
+          <w:i/>
+          <w:iCs/>
+        </w:rPr>
+        <w:t>if</w:t>
+      </w:r>
+      <w:r>
+        <w:rPr>
+          <w:rFonts w:ascii="Cascadia Mono Light" w:hAnsi="Cascadia Mono Light"/>
+        </w:rPr>
+        <w:t> </w:t>
+      </w:r>
+      <w:proofErr w:type="spellStart"/>
+      <w:r>
+        <w:rPr>
+          <w:rFonts w:ascii="Cascadia Mono Light" w:hAnsi="Cascadia Mono Light"/>
+        </w:rPr>
+        <w:t>t</w:t>
+      </w:r>
+      <w:proofErr w:type="spellEnd"/>
+      <w:r>
+        <w:rPr>
+          <w:rFonts w:ascii="Cascadia Mono Light" w:hAnsi="Cascadia Mono Light"/>
+        </w:rPr>
+        <w:t> </w:t>
+      </w:r>
+      <w:r>
+        <w:rPr>
+          <w:rFonts w:ascii="Cascadia Mono Light" w:hAnsi="Cascadia Mono Light"/>
+          <w:i/>
+          <w:iCs/>
+        </w:rPr>
+        <w:t>is an anagram of</w:t>
+      </w:r>
+      <w:r>
+        <w:rPr>
+          <w:rFonts w:ascii="Cascadia Mono Light" w:hAnsi="Cascadia Mono Light"/>
+        </w:rPr>
+        <w:t> s</w:t>
+      </w:r>
+      <w:r>
+        <w:rPr>
+          <w:rFonts w:ascii="Cascadia Mono Light" w:hAnsi="Cascadia Mono Light"/>
+          <w:i/>
+          <w:iCs/>
+        </w:rPr>
+        <w:t>, and</w:t>
+      </w:r>
+      <w:r>
+        <w:rPr>
+          <w:rFonts w:ascii="Cascadia Mono Light" w:hAnsi="Cascadia Mono Light"/>
+        </w:rPr>
+        <w:t> false </w:t>
+      </w:r>
+      <w:r>
+        <w:rPr>
+          <w:rFonts w:ascii="Cascadia Mono Light" w:hAnsi="Cascadia Mono Light"/>
+          <w:i/>
+          <w:iCs/>
+        </w:rPr>
+        <w:t>otherwise</w:t>
+      </w:r>
+      <w:r>
+        <w:rPr>
+          <w:rFonts w:ascii="Cascadia Mono Light" w:hAnsi="Cascadia Mono Light"/>
+        </w:rPr>
+        <w:t>.</w:t>
+      </w:r>
+    </w:p>
+    <w:p>
+      <w:pPr>
+        <w:rPr>
+          <w:rFonts w:ascii="Cascadia Mono Light" w:hAnsi="Cascadia Mono Light"/>
+        </w:rPr>
+      </w:pPr>
+      <w:r>
+        <w:rPr>
+          <w:rFonts w:ascii="Cascadia Mono Light" w:hAnsi="Cascadia Mono Light"/>
+          <w:b/>
+          <w:bCs/>
+        </w:rPr>
+        <w:t>Example 1:</w:t>
+      </w:r>
+    </w:p>
+    <w:p>
+      <w:pPr>
+        <w:rPr>
+          <w:rFonts w:ascii="Cascadia Mono Light" w:hAnsi="Cascadia Mono Light"/>
+        </w:rPr>
+      </w:pPr>
+      <w:r>
+        <w:rPr>
+          <w:rFonts w:ascii="Cascadia Mono Light" w:hAnsi="Cascadia Mono Light"/>
+        </w:rPr>
+        <w:t>Input: s = "anagram", t = "</w:t>
+      </w:r>
+      <w:proofErr w:type="spellStart"/>
+      <w:r>
+        <w:rPr>
+          <w:rFonts w:ascii="Cascadia Mono Light" w:hAnsi="Cascadia Mono Light"/>
+        </w:rPr>
+        <w:t>nagaram</w:t>
+      </w:r>
+      <w:proofErr w:type="spellEnd"/>
+      <w:r>
+        <w:rPr>
+          <w:rFonts w:ascii="Cascadia Mono Light" w:hAnsi="Cascadia Mono Light"/>
+        </w:rPr>
+        <w:t>"</w:t>
+      </w:r>
+      <w:r>
+        <w:rPr>
+          <w:rFonts w:ascii="Cascadia Mono Light" w:hAnsi="Cascadia Mono Light"/>
+        </w:rPr>
+        <w:br/>
+        <w:t>Output: true</w:t>
+      </w:r>
+    </w:p>
+    <w:p>
+      <w:pPr>
+        <w:rPr>
+          <w:rFonts w:ascii="Cascadia Mono Light" w:hAnsi="Cascadia Mono Light"/>
+        </w:rPr>
+      </w:pPr>
+      <w:r>
+        <w:rPr>
+          <w:rFonts w:ascii="Cascadia Mono Light" w:hAnsi="Cascadia Mono Light"/>
+          <w:b/>
+          <w:bCs/>
+        </w:rPr>
+        <w:t>Example 2:</w:t>
+      </w:r>
+    </w:p>
+    <w:p>
+      <w:pPr>
+        <w:rPr>
+          <w:rFonts w:ascii="Cascadia Mono Light" w:hAnsi="Cascadia Mono Light"/>
+        </w:rPr>
+      </w:pPr>
+      <w:r>
+        <w:rPr>
+          <w:rFonts w:ascii="Cascadia Mono Light" w:hAnsi="Cascadia Mono Light"/>
+        </w:rPr>
+        <w:t>Input: s = "rat", t = "car"</w:t>
+      </w:r>
+      <w:r>
+        <w:rPr>
+          <w:rFonts w:ascii="Cascadia Mono Light" w:hAnsi="Cascadia Mono Light"/>
+        </w:rPr>
+        <w:br/>
+        <w:t>Output: false</w:t>
+      </w:r>
+    </w:p>
+    <w:p>
+      <w:pPr>
+        <w:rPr>
+          <w:rFonts w:ascii="Cascadia Mono Light" w:hAnsi="Cascadia Mono Light"/>
+        </w:rPr>
+      </w:pPr>
+      <w:r>
+        <w:rPr>
+          <w:rFonts w:ascii="Cascadia Mono Light" w:hAnsi="Cascadia Mono Light"/>
+          <w:b/>
+          <w:bCs/>
+        </w:rPr>
+        <w:t>Constraints:</w:t>
+      </w:r>
+    </w:p>
+    <w:p>
+      <w:pPr>
+        <w:numPr>
+          <w:ilvl w:val="0"/>
+          <w:numId w:val="11"/>
+        </w:numPr>
+        <w:rPr>
+          <w:rFonts w:ascii="Cascadia Mono Light" w:hAnsi="Cascadia Mono Light"/>
+        </w:rPr>
+      </w:pPr>
+      <w:r>
+        <w:rPr>
+          <w:rFonts w:ascii="Cascadia Mono Light" w:hAnsi="Cascadia Mono Light"/>
+        </w:rPr>
+        <w:t xml:space="preserve">1 &lt;= </w:t>
+      </w:r>
+      <w:proofErr w:type="spellStart"/>
+      <w:r>
+        <w:rPr>
+          <w:rFonts w:ascii="Cascadia Mono Light" w:hAnsi="Cascadia Mono Light"/>
+        </w:rPr>
+        <w:t>s.length</w:t>
+      </w:r>
+      <w:proofErr w:type="spellEnd"/>
+      <w:r>
+        <w:rPr>
+          <w:rFonts w:ascii="Cascadia Mono Light" w:hAnsi="Cascadia Mono Light"/>
+        </w:rPr>
+        <w:t xml:space="preserve">, </w:t>
+      </w:r>
+      <w:proofErr w:type="spellStart"/>
+      <w:r>
+        <w:rPr>
+          <w:rFonts w:ascii="Cascadia Mono Light" w:hAnsi="Cascadia Mono Light"/>
+        </w:rPr>
+        <w:t>t.length</w:t>
+      </w:r>
+      <w:proofErr w:type="spellEnd"/>
+      <w:r>
+        <w:rPr>
+          <w:rFonts w:ascii="Cascadia Mono Light" w:hAnsi="Cascadia Mono Light"/>
+        </w:rPr>
+        <w:t xml:space="preserve"> &lt;= 5 * 104</w:t>
+      </w:r>
+    </w:p>
+    <w:p>
+      <w:pPr>
+        <w:numPr>
+          <w:ilvl w:val="0"/>
+          <w:numId w:val="11"/>
+        </w:numPr>
+        <w:rPr>
+          <w:rFonts w:ascii="Cascadia Mono Light" w:hAnsi="Cascadia Mono Light"/>
+        </w:rPr>
+      </w:pPr>
+      <w:proofErr w:type="gramStart"/>
+      <w:r>
+        <w:rPr>
+          <w:rFonts w:ascii="Cascadia Mono Light" w:hAnsi="Cascadia Mono Light"/>
+        </w:rPr>
+        <w:t>s</w:t>
+      </w:r>
+      <w:proofErr w:type="gramEnd"/>
+      <w:r>
+        <w:rPr>
+          <w:rFonts w:ascii="Cascadia Mono Light" w:hAnsi="Cascadia Mono Light"/>
+        </w:rPr>
+        <w:t> and t consist of lowercase English letters.</w:t>
+      </w:r>
+    </w:p>
+    <w:p>
+      <w:pPr>
+        <w:rPr>
+          <w:rFonts w:ascii="Cascadia Mono Light" w:hAnsi="Cascadia Mono Light"/>
+        </w:rPr>
+      </w:pPr>
+      <w:r>
+        <w:rPr>
+          <w:rFonts w:ascii="Cascadia Mono Light" w:hAnsi="Cascadia Mono Light"/>
+          <w:b/>
+          <w:bCs/>
+        </w:rPr>
+        <w:t>Follow up:</w:t>
+      </w:r>
+      <w:r>
+        <w:rPr>
+          <w:rFonts w:ascii="Cascadia Mono Light" w:hAnsi="Cascadia Mono Light"/>
+        </w:rPr>
+        <w:t> What if the inputs contain Unicode characters? How would you adapt your solution to such a case?</w:t>
+      </w:r>
+    </w:p>
+    <w:p>
+      <w:pPr>
+        <w:rPr>
+          <w:rFonts w:ascii="Cascadia Mono Light" w:hAnsi="Cascadia Mono Light"/>
+        </w:rPr>
+      </w:pPr>
+      <w:r>
+        <w:rPr>
+          <w:rFonts w:ascii="Cascadia Mono Light" w:hAnsi="Cascadia Mono Light"/>
+        </w:rPr>
+        <w:t>Approaches:</w:t>
+      </w:r>
+    </w:p>
+    <w:p>
+      <w:pPr>
+        <w:numPr>
+          <w:ilvl w:val="0"/>
+          <w:numId w:val="12"/>
+        </w:numPr>
+        <w:rPr>
+          <w:rFonts w:ascii="Cascadia Mono Light" w:hAnsi="Cascadia Mono Light"/>
+        </w:rPr>
+      </w:pPr>
+      <w:r>
+        <w:rPr>
+          <w:rFonts w:ascii="Cascadia Mono Light" w:hAnsi="Cascadia Mono Light"/>
+        </w:rPr>
+        <w:lastRenderedPageBreak/>
+        <w:t>There are several ways to check if two strings are anagrams in Scala. Here are three different approaches:</w:t>
+      </w:r>
+    </w:p>
+    <w:p>
+      <w:pPr>
+        <w:rPr>
+          <w:rFonts w:ascii="Cascadia Mono Light" w:hAnsi="Cascadia Mono Light"/>
+        </w:rPr>
+      </w:pPr>
+      <w:r>
+        <w:rPr>
+          <w:rFonts w:ascii="Cascadia Mono Light" w:hAnsi="Cascadia Mono Light"/>
+          <w:color w:val="FF0000"/>
+        </w:rPr>
+        <w:t xml:space="preserve">Sorting the strings </w:t>
+      </w:r>
+      <w:proofErr w:type="gramStart"/>
+      <w:r>
+        <w:rPr>
+          <w:rFonts w:ascii="Cascadia Mono Light" w:hAnsi="Cascadia Mono Light"/>
+        </w:rPr>
+        <w:t>One</w:t>
+      </w:r>
+      <w:proofErr w:type="gramEnd"/>
+      <w:r>
+        <w:rPr>
+          <w:rFonts w:ascii="Cascadia Mono Light" w:hAnsi="Cascadia Mono Light"/>
+        </w:rPr>
+        <w:t xml:space="preserve"> way to check if two strings are anagrams is to sort their characters and compare the results. If the two sorted strings are equal, then the original strings are anagrams. Here’s an example code:</w:t>
+      </w:r>
+    </w:p>
+    <w:p>
+      <w:pPr>
+        <w:rPr>
+          <w:rFonts w:ascii="Cascadia Mono Light" w:hAnsi="Cascadia Mono Light"/>
+        </w:rPr>
+      </w:pPr>
+      <w:proofErr w:type="spellStart"/>
+      <w:proofErr w:type="gramStart"/>
+      <w:r>
+        <w:rPr>
+          <w:rFonts w:ascii="Cascadia Mono Light" w:hAnsi="Cascadia Mono Light"/>
+        </w:rPr>
+        <w:t>def</w:t>
+      </w:r>
+      <w:proofErr w:type="spellEnd"/>
+      <w:proofErr w:type="gramEnd"/>
+      <w:r>
+        <w:rPr>
+          <w:rFonts w:ascii="Cascadia Mono Light" w:hAnsi="Cascadia Mono Light"/>
+        </w:rPr>
+        <w:t xml:space="preserve"> </w:t>
+      </w:r>
+      <w:proofErr w:type="spellStart"/>
+      <w:r>
+        <w:rPr>
+          <w:rFonts w:ascii="Cascadia Mono Light" w:hAnsi="Cascadia Mono Light"/>
+        </w:rPr>
+        <w:t>areAnagrams</w:t>
+      </w:r>
+      <w:proofErr w:type="spellEnd"/>
+      <w:r>
+        <w:rPr>
+          <w:rFonts w:ascii="Cascadia Mono Light" w:hAnsi="Cascadia Mono Light"/>
+        </w:rPr>
+        <w:t>(s: String, t: String): Boolean = {</w:t>
+      </w:r>
+      <w:r>
+        <w:rPr>
+          <w:rFonts w:ascii="Cascadia Mono Light" w:hAnsi="Cascadia Mono Light"/>
+        </w:rPr>
+        <w:br/>
+        <w:t xml:space="preserve">  </w:t>
+      </w:r>
+      <w:proofErr w:type="spellStart"/>
+      <w:r>
+        <w:rPr>
+          <w:rFonts w:ascii="Cascadia Mono Light" w:hAnsi="Cascadia Mono Light"/>
+        </w:rPr>
+        <w:t>s.sorted</w:t>
+      </w:r>
+      <w:proofErr w:type="spellEnd"/>
+      <w:r>
+        <w:rPr>
+          <w:rFonts w:ascii="Cascadia Mono Light" w:hAnsi="Cascadia Mono Light"/>
+        </w:rPr>
+        <w:t xml:space="preserve"> == </w:t>
+      </w:r>
+      <w:proofErr w:type="spellStart"/>
+      <w:r>
+        <w:rPr>
+          <w:rFonts w:ascii="Cascadia Mono Light" w:hAnsi="Cascadia Mono Light"/>
+        </w:rPr>
+        <w:t>t.sorted</w:t>
+      </w:r>
+      <w:proofErr w:type="spellEnd"/>
+      <w:r>
+        <w:rPr>
+          <w:rFonts w:ascii="Cascadia Mono Light" w:hAnsi="Cascadia Mono Light"/>
+        </w:rPr>
+        <w:br/>
+        <w:t>}</w:t>
+      </w:r>
+    </w:p>
+    <w:p>
+      <w:pPr>
+        <w:rPr>
+          <w:rFonts w:ascii="Cascadia Mono Light" w:hAnsi="Cascadia Mono Light"/>
+        </w:rPr>
+      </w:pPr>
+      <w:r>
+        <w:rPr>
+          <w:rFonts w:ascii="Cascadia Mono Light" w:hAnsi="Cascadia Mono Light"/>
+        </w:rPr>
+        <w:t xml:space="preserve">This approach has a runtime complexity of </w:t>
+      </w:r>
+      <w:proofErr w:type="gramStart"/>
+      <w:r>
+        <w:rPr>
+          <w:rFonts w:ascii="Cascadia Mono Light" w:hAnsi="Cascadia Mono Light"/>
+        </w:rPr>
+        <w:t>O(</w:t>
+      </w:r>
+      <w:proofErr w:type="gramEnd"/>
+      <w:r>
+        <w:rPr>
+          <w:rFonts w:ascii="Cascadia Mono Light" w:hAnsi="Cascadia Mono Light"/>
+        </w:rPr>
+        <w:t xml:space="preserve">n log n), where n is the length of the strings, since </w:t>
+      </w:r>
+      <w:r>
+        <w:rPr>
+          <w:rFonts w:ascii="Cascadia Mono Light" w:hAnsi="Cascadia Mono Light"/>
+          <w:highlight w:val="yellow"/>
+        </w:rPr>
+        <w:t>sorting requires O(n log n)</w:t>
+      </w:r>
+      <w:r>
+        <w:rPr>
+          <w:rFonts w:ascii="Cascadia Mono Light" w:hAnsi="Cascadia Mono Light"/>
+        </w:rPr>
+        <w:t xml:space="preserve"> time.</w:t>
+      </w:r>
+    </w:p>
+    <w:p>
+      <w:pPr>
+        <w:rPr>
+          <w:rFonts w:ascii="Cascadia Mono Light" w:hAnsi="Cascadia Mono Light"/>
+          <w:color w:val="FF0000"/>
+        </w:rPr>
+      </w:pPr>
+      <w:r>
+        <w:rPr>
+          <w:rFonts w:ascii="Cascadia Mono Light" w:hAnsi="Cascadia Mono Light"/>
+          <w:color w:val="FF0000"/>
+        </w:rPr>
+        <w:t>2. Using frequency counting</w:t>
+      </w:r>
+    </w:p>
+    <w:p>
+      <w:pPr>
+        <w:rPr>
+          <w:rFonts w:ascii="Cascadia Mono Light" w:hAnsi="Cascadia Mono Light"/>
+        </w:rPr>
+      </w:pPr>
+      <w:r>
+        <w:rPr>
+          <w:rFonts w:ascii="Cascadia Mono Light" w:hAnsi="Cascadia Mono Light"/>
+        </w:rPr>
+        <w:t>Another approach to check if two strings are anagrams is to use frequency counting.</w:t>
+      </w:r>
+    </w:p>
+    <w:p>
+      <w:pPr>
+        <w:rPr>
+          <w:rFonts w:ascii="Cascadia Mono Light" w:hAnsi="Cascadia Mono Light"/>
+        </w:rPr>
+      </w:pPr>
+      <w:r>
+        <w:rPr>
+          <w:rFonts w:ascii="Cascadia Mono Light" w:hAnsi="Cascadia Mono Light"/>
+        </w:rPr>
+        <w:t>We can create a frequency map of the characters in each string, and then compare the maps. If the two maps are equal, then the original strings are anagrams. Here’s an example code:</w:t>
+      </w:r>
+    </w:p>
+    <w:p>
+      <w:pPr>
+        <w:rPr>
+          <w:rFonts w:ascii="Cascadia Mono Light" w:hAnsi="Cascadia Mono Light"/>
+        </w:rPr>
+      </w:pPr>
+      <w:proofErr w:type="spellStart"/>
+      <w:r>
+        <w:rPr>
+          <w:rFonts w:ascii="Cascadia Mono Light" w:hAnsi="Cascadia Mono Light"/>
+        </w:rPr>
+        <w:t>def</w:t>
+      </w:r>
+      <w:proofErr w:type="spellEnd"/>
+      <w:r>
+        <w:rPr>
+          <w:rFonts w:ascii="Cascadia Mono Light" w:hAnsi="Cascadia Mono Light"/>
+        </w:rPr>
+        <w:t xml:space="preserve"> </w:t>
+      </w:r>
+      <w:proofErr w:type="spellStart"/>
+      <w:r>
+        <w:rPr>
+          <w:rFonts w:ascii="Cascadia Mono Light" w:hAnsi="Cascadia Mono Light"/>
+        </w:rPr>
+        <w:t>areAnagrams</w:t>
+      </w:r>
+      <w:proofErr w:type="spellEnd"/>
+      <w:r>
+        <w:rPr>
+          <w:rFonts w:ascii="Cascadia Mono Light" w:hAnsi="Cascadia Mono Light"/>
+        </w:rPr>
+        <w:t>(s: String, t: String): Boolean = {</w:t>
+      </w:r>
+      <w:r>
+        <w:rPr>
+          <w:rFonts w:ascii="Cascadia Mono Light" w:hAnsi="Cascadia Mono Light"/>
+        </w:rPr>
+        <w:br/>
+        <w:t xml:space="preserve">  if (</w:t>
+      </w:r>
+      <w:proofErr w:type="spellStart"/>
+      <w:r>
+        <w:rPr>
+          <w:rFonts w:ascii="Cascadia Mono Light" w:hAnsi="Cascadia Mono Light"/>
+        </w:rPr>
+        <w:t>s.length</w:t>
+      </w:r>
+      <w:proofErr w:type="spellEnd"/>
+      <w:r>
+        <w:rPr>
+          <w:rFonts w:ascii="Cascadia Mono Light" w:hAnsi="Cascadia Mono Light"/>
+        </w:rPr>
+        <w:t xml:space="preserve"> != </w:t>
+      </w:r>
+      <w:proofErr w:type="spellStart"/>
+      <w:r>
+        <w:rPr>
+          <w:rFonts w:ascii="Cascadia Mono Light" w:hAnsi="Cascadia Mono Light"/>
+        </w:rPr>
+        <w:t>t.length</w:t>
+      </w:r>
+      <w:proofErr w:type="spellEnd"/>
+      <w:r>
+        <w:rPr>
+          <w:rFonts w:ascii="Cascadia Mono Light" w:hAnsi="Cascadia Mono Light"/>
+        </w:rPr>
+        <w:t>) return false</w:t>
+      </w:r>
+      <w:r>
+        <w:rPr>
+          <w:rFonts w:ascii="Cascadia Mono Light" w:hAnsi="Cascadia Mono Light"/>
+        </w:rPr>
+        <w:br/>
+        <w:t xml:space="preserve">  </w:t>
+      </w:r>
+      <w:r>
+        <w:rPr>
+          <w:rFonts w:ascii="Cascadia Mono Light" w:hAnsi="Cascadia Mono Light"/>
+        </w:rPr>
+        <w:br/>
+        <w:t xml:space="preserve">  </w:t>
+      </w:r>
+      <w:proofErr w:type="spellStart"/>
+      <w:r>
+        <w:rPr>
+          <w:rFonts w:ascii="Cascadia Mono Light" w:hAnsi="Cascadia Mono Light"/>
+        </w:rPr>
+        <w:t>val</w:t>
+      </w:r>
+      <w:proofErr w:type="spellEnd"/>
+      <w:r>
+        <w:rPr>
+          <w:rFonts w:ascii="Cascadia Mono Light" w:hAnsi="Cascadia Mono Light"/>
+        </w:rPr>
+        <w:t xml:space="preserve"> </w:t>
+      </w:r>
+      <w:proofErr w:type="spellStart"/>
+      <w:r>
+        <w:rPr>
+          <w:rFonts w:ascii="Cascadia Mono Light" w:hAnsi="Cascadia Mono Light"/>
+        </w:rPr>
+        <w:t>sFrequency</w:t>
+      </w:r>
+      <w:proofErr w:type="spellEnd"/>
+      <w:r>
+        <w:rPr>
+          <w:rFonts w:ascii="Cascadia Mono Light" w:hAnsi="Cascadia Mono Light"/>
+        </w:rPr>
+        <w:t xml:space="preserve"> = </w:t>
+      </w:r>
+      <w:proofErr w:type="spellStart"/>
+      <w:r>
+        <w:rPr>
+          <w:rFonts w:ascii="Cascadia Mono Light" w:hAnsi="Cascadia Mono Light"/>
+        </w:rPr>
+        <w:t>s.groupBy</w:t>
+      </w:r>
+      <w:proofErr w:type="spellEnd"/>
+      <w:r>
+        <w:rPr>
+          <w:rFonts w:ascii="Cascadia Mono Light" w:hAnsi="Cascadia Mono Light"/>
+        </w:rPr>
+        <w:t>(identity).</w:t>
+      </w:r>
+      <w:proofErr w:type="spellStart"/>
+      <w:r>
+        <w:rPr>
+          <w:rFonts w:ascii="Cascadia Mono Light" w:hAnsi="Cascadia Mono Light"/>
+        </w:rPr>
+        <w:t>mapValues</w:t>
+      </w:r>
+      <w:proofErr w:type="spellEnd"/>
+      <w:r>
+        <w:rPr>
+          <w:rFonts w:ascii="Cascadia Mono Light" w:hAnsi="Cascadia Mono Light"/>
+        </w:rPr>
+        <w:t>(_.length)</w:t>
+      </w:r>
+      <w:r>
+        <w:rPr>
+          <w:rFonts w:ascii="Cascadia Mono Light" w:hAnsi="Cascadia Mono Light"/>
+        </w:rPr>
+        <w:br/>
+        <w:t xml:space="preserve">  </w:t>
+      </w:r>
+      <w:proofErr w:type="spellStart"/>
+      <w:r>
+        <w:rPr>
+          <w:rFonts w:ascii="Cascadia Mono Light" w:hAnsi="Cascadia Mono Light"/>
+        </w:rPr>
+        <w:t>val</w:t>
+      </w:r>
+      <w:proofErr w:type="spellEnd"/>
+      <w:r>
+        <w:rPr>
+          <w:rFonts w:ascii="Cascadia Mono Light" w:hAnsi="Cascadia Mono Light"/>
+        </w:rPr>
+        <w:t xml:space="preserve"> </w:t>
+      </w:r>
+      <w:proofErr w:type="spellStart"/>
+      <w:r>
+        <w:rPr>
+          <w:rFonts w:ascii="Cascadia Mono Light" w:hAnsi="Cascadia Mono Light"/>
+        </w:rPr>
+        <w:t>tFrequency</w:t>
+      </w:r>
+      <w:proofErr w:type="spellEnd"/>
+      <w:r>
+        <w:rPr>
+          <w:rFonts w:ascii="Cascadia Mono Light" w:hAnsi="Cascadia Mono Light"/>
+        </w:rPr>
+        <w:t xml:space="preserve"> = </w:t>
+      </w:r>
+      <w:proofErr w:type="spellStart"/>
+      <w:r>
+        <w:rPr>
+          <w:rFonts w:ascii="Cascadia Mono Light" w:hAnsi="Cascadia Mono Light"/>
+        </w:rPr>
+        <w:t>t.groupBy</w:t>
+      </w:r>
+      <w:proofErr w:type="spellEnd"/>
+      <w:r>
+        <w:rPr>
+          <w:rFonts w:ascii="Cascadia Mono Light" w:hAnsi="Cascadia Mono Light"/>
+        </w:rPr>
+        <w:t>(identity).</w:t>
+      </w:r>
+      <w:proofErr w:type="spellStart"/>
+      <w:r>
+        <w:rPr>
+          <w:rFonts w:ascii="Cascadia Mono Light" w:hAnsi="Cascadia Mono Light"/>
+        </w:rPr>
+        <w:t>mapValues</w:t>
+      </w:r>
+      <w:proofErr w:type="spellEnd"/>
+      <w:r>
+        <w:rPr>
+          <w:rFonts w:ascii="Cascadia Mono Light" w:hAnsi="Cascadia Mono Light"/>
+        </w:rPr>
+        <w:t>(_.length)</w:t>
+      </w:r>
+      <w:r>
+        <w:rPr>
+          <w:rFonts w:ascii="Cascadia Mono Light" w:hAnsi="Cascadia Mono Light"/>
+        </w:rPr>
+        <w:br/>
+        <w:t xml:space="preserve">  </w:t>
+      </w:r>
+      <w:r>
+        <w:rPr>
+          <w:rFonts w:ascii="Cascadia Mono Light" w:hAnsi="Cascadia Mono Light"/>
+        </w:rPr>
+        <w:br/>
+        <w:t xml:space="preserve">  </w:t>
+      </w:r>
+      <w:proofErr w:type="spellStart"/>
+      <w:r>
+        <w:rPr>
+          <w:rFonts w:ascii="Cascadia Mono Light" w:hAnsi="Cascadia Mono Light"/>
+        </w:rPr>
+        <w:t>sFrequency</w:t>
+      </w:r>
+      <w:proofErr w:type="spellEnd"/>
+      <w:r>
+        <w:rPr>
+          <w:rFonts w:ascii="Cascadia Mono Light" w:hAnsi="Cascadia Mono Light"/>
+        </w:rPr>
+        <w:t xml:space="preserve"> == </w:t>
+      </w:r>
+      <w:proofErr w:type="spellStart"/>
+      <w:r>
+        <w:rPr>
+          <w:rFonts w:ascii="Cascadia Mono Light" w:hAnsi="Cascadia Mono Light"/>
+        </w:rPr>
+        <w:t>tFrequency</w:t>
+      </w:r>
+      <w:proofErr w:type="spellEnd"/>
+      <w:r>
+        <w:rPr>
+          <w:rFonts w:ascii="Cascadia Mono Light" w:hAnsi="Cascadia Mono Light"/>
+        </w:rPr>
+        <w:br/>
+        <w:t>}</w:t>
+      </w:r>
+    </w:p>
+    <w:p>
+      <w:pPr>
+        <w:rPr>
+          <w:rFonts w:ascii="Cascadia Mono Light" w:hAnsi="Cascadia Mono Light"/>
+        </w:rPr>
+      </w:pPr>
+      <w:r>
+        <w:rPr>
+          <w:rFonts w:ascii="Cascadia Mono Light" w:hAnsi="Cascadia Mono Light"/>
+        </w:rPr>
+        <w:t xml:space="preserve">This approach has a </w:t>
+      </w:r>
+      <w:r>
+        <w:rPr>
+          <w:rFonts w:ascii="Cascadia Mono Light" w:hAnsi="Cascadia Mono Light"/>
+          <w:highlight w:val="yellow"/>
+        </w:rPr>
+        <w:t xml:space="preserve">runtime complexity of </w:t>
+      </w:r>
+      <w:proofErr w:type="gramStart"/>
+      <w:r>
+        <w:rPr>
+          <w:rFonts w:ascii="Cascadia Mono Light" w:hAnsi="Cascadia Mono Light"/>
+          <w:highlight w:val="yellow"/>
+        </w:rPr>
+        <w:t>O(</w:t>
+      </w:r>
+      <w:proofErr w:type="gramEnd"/>
+      <w:r>
+        <w:rPr>
+          <w:rFonts w:ascii="Cascadia Mono Light" w:hAnsi="Cascadia Mono Light"/>
+          <w:highlight w:val="yellow"/>
+        </w:rPr>
+        <w:t>n),</w:t>
+      </w:r>
+      <w:r>
+        <w:rPr>
+          <w:rFonts w:ascii="Cascadia Mono Light" w:hAnsi="Cascadia Mono Light"/>
+        </w:rPr>
+        <w:t xml:space="preserve"> where n is the length of the strings, since creating the frequency maps requires O(n) time.</w:t>
+      </w:r>
+    </w:p>
+    <w:p>
+      <w:pPr>
+        <w:rPr>
+          <w:rFonts w:ascii="Cascadia Mono Light" w:hAnsi="Cascadia Mono Light"/>
+        </w:rPr>
+      </w:pPr>
+      <w:r>
+        <w:rPr>
+          <w:rFonts w:ascii="Cascadia Mono Light" w:hAnsi="Cascadia Mono Light"/>
+          <w:color w:val="FF0000"/>
+        </w:rPr>
+        <w:t xml:space="preserve">3. Using XOR Another approach </w:t>
+      </w:r>
+      <w:r>
+        <w:rPr>
+          <w:rFonts w:ascii="Cascadia Mono Light" w:hAnsi="Cascadia Mono Light"/>
+        </w:rPr>
+        <w:t>to check if two strings are anagrams is to use XOR operation. We can convert each character in the strings to its ASCII code and then XOR them together. If the XOR result is 0, then the original strings are anagrams. Here’s an example code:</w:t>
+      </w:r>
+    </w:p>
+    <w:p>
+      <w:pPr>
+        <w:rPr>
+          <w:rFonts w:ascii="Cascadia Mono Light" w:hAnsi="Cascadia Mono Light"/>
+        </w:rPr>
+      </w:pPr>
+      <w:proofErr w:type="spellStart"/>
+      <w:proofErr w:type="gramStart"/>
+      <w:r>
+        <w:rPr>
+          <w:rFonts w:ascii="Cascadia Mono Light" w:hAnsi="Cascadia Mono Light"/>
+        </w:rPr>
+        <w:t>def</w:t>
+      </w:r>
+      <w:proofErr w:type="spellEnd"/>
+      <w:proofErr w:type="gramEnd"/>
+      <w:r>
+        <w:rPr>
+          <w:rFonts w:ascii="Cascadia Mono Light" w:hAnsi="Cascadia Mono Light"/>
+        </w:rPr>
+        <w:t xml:space="preserve"> </w:t>
+      </w:r>
+      <w:proofErr w:type="spellStart"/>
+      <w:r>
+        <w:rPr>
+          <w:rFonts w:ascii="Cascadia Mono Light" w:hAnsi="Cascadia Mono Light"/>
+        </w:rPr>
+        <w:t>areAnagrams</w:t>
+      </w:r>
+      <w:proofErr w:type="spellEnd"/>
+      <w:r>
+        <w:rPr>
+          <w:rFonts w:ascii="Cascadia Mono Light" w:hAnsi="Cascadia Mono Light"/>
+        </w:rPr>
+        <w:t>(s: String, t: String): Boolean = {</w:t>
+      </w:r>
+      <w:r>
+        <w:rPr>
+          <w:rFonts w:ascii="Cascadia Mono Light" w:hAnsi="Cascadia Mono Light"/>
+        </w:rPr>
+        <w:br/>
+        <w:t xml:space="preserve">  if (</w:t>
+      </w:r>
+      <w:proofErr w:type="spellStart"/>
+      <w:r>
+        <w:rPr>
+          <w:rFonts w:ascii="Cascadia Mono Light" w:hAnsi="Cascadia Mono Light"/>
+        </w:rPr>
+        <w:t>s.length</w:t>
+      </w:r>
+      <w:proofErr w:type="spellEnd"/>
+      <w:r>
+        <w:rPr>
+          <w:rFonts w:ascii="Cascadia Mono Light" w:hAnsi="Cascadia Mono Light"/>
+        </w:rPr>
+        <w:t xml:space="preserve"> != </w:t>
+      </w:r>
+      <w:proofErr w:type="spellStart"/>
+      <w:r>
+        <w:rPr>
+          <w:rFonts w:ascii="Cascadia Mono Light" w:hAnsi="Cascadia Mono Light"/>
+        </w:rPr>
+        <w:t>t.length</w:t>
+      </w:r>
+      <w:proofErr w:type="spellEnd"/>
+      <w:r>
+        <w:rPr>
+          <w:rFonts w:ascii="Cascadia Mono Light" w:hAnsi="Cascadia Mono Light"/>
+        </w:rPr>
+        <w:t>) return false</w:t>
+      </w:r>
+      <w:r>
+        <w:rPr>
+          <w:rFonts w:ascii="Cascadia Mono Light" w:hAnsi="Cascadia Mono Light"/>
+        </w:rPr>
+        <w:br/>
+        <w:t xml:space="preserve">  </w:t>
+      </w:r>
+      <w:r>
+        <w:rPr>
+          <w:rFonts w:ascii="Cascadia Mono Light" w:hAnsi="Cascadia Mono Light"/>
+        </w:rPr>
+        <w:br/>
+        <w:t xml:space="preserve">  </w:t>
+      </w:r>
+      <w:proofErr w:type="spellStart"/>
+      <w:r>
+        <w:rPr>
+          <w:rFonts w:ascii="Cascadia Mono Light" w:hAnsi="Cascadia Mono Light"/>
+        </w:rPr>
+        <w:t>val</w:t>
+      </w:r>
+      <w:proofErr w:type="spellEnd"/>
+      <w:r>
+        <w:rPr>
+          <w:rFonts w:ascii="Cascadia Mono Light" w:hAnsi="Cascadia Mono Light"/>
+        </w:rPr>
+        <w:t xml:space="preserve"> </w:t>
+      </w:r>
+      <w:proofErr w:type="spellStart"/>
+      <w:r>
+        <w:rPr>
+          <w:rFonts w:ascii="Cascadia Mono Light" w:hAnsi="Cascadia Mono Light"/>
+        </w:rPr>
+        <w:t>xorResult</w:t>
+      </w:r>
+      <w:proofErr w:type="spellEnd"/>
+      <w:r>
+        <w:rPr>
+          <w:rFonts w:ascii="Cascadia Mono Light" w:hAnsi="Cascadia Mono Light"/>
+        </w:rPr>
+        <w:t xml:space="preserve"> = s.zip(t).map { case (c1, c2) =&gt; c1.toInt ^ c2.toInt }.</w:t>
+      </w:r>
+      <w:proofErr w:type="spellStart"/>
+      <w:r>
+        <w:rPr>
+          <w:rFonts w:ascii="Cascadia Mono Light" w:hAnsi="Cascadia Mono Light"/>
+        </w:rPr>
+        <w:t>foldLeft</w:t>
+      </w:r>
+      <w:proofErr w:type="spellEnd"/>
+      <w:r>
+        <w:rPr>
+          <w:rFonts w:ascii="Cascadia Mono Light" w:hAnsi="Cascadia Mono Light"/>
+        </w:rPr>
+        <w:t>(0)(_ ^ _)</w:t>
+      </w:r>
+      <w:r>
+        <w:rPr>
+          <w:rFonts w:ascii="Cascadia Mono Light" w:hAnsi="Cascadia Mono Light"/>
+        </w:rPr>
+        <w:br/>
+        <w:t xml:space="preserve">  </w:t>
+      </w:r>
+      <w:r>
+        <w:rPr>
+          <w:rFonts w:ascii="Cascadia Mono Light" w:hAnsi="Cascadia Mono Light"/>
+        </w:rPr>
+        <w:br/>
+        <w:t xml:space="preserve">  </w:t>
+      </w:r>
+      <w:proofErr w:type="spellStart"/>
+      <w:r>
+        <w:rPr>
+          <w:rFonts w:ascii="Cascadia Mono Light" w:hAnsi="Cascadia Mono Light"/>
+        </w:rPr>
+        <w:t>xorResult</w:t>
+      </w:r>
+      <w:proofErr w:type="spellEnd"/>
+      <w:r>
+        <w:rPr>
+          <w:rFonts w:ascii="Cascadia Mono Light" w:hAnsi="Cascadia Mono Light"/>
+        </w:rPr>
+        <w:t xml:space="preserve"> == 0</w:t>
+      </w:r>
+      <w:r>
+        <w:rPr>
+          <w:rFonts w:ascii="Cascadia Mono Light" w:hAnsi="Cascadia Mono Light"/>
+        </w:rPr>
+        <w:br/>
+        <w:t>}</w:t>
+      </w:r>
+    </w:p>
+    <w:p>
+      <w:pPr>
+        <w:rPr>
+          <w:rFonts w:ascii="Cascadia Mono Light" w:hAnsi="Cascadia Mono Light"/>
+        </w:rPr>
+      </w:pPr>
+      <w:r>
+        <w:rPr>
+          <w:rFonts w:ascii="Cascadia Mono Light" w:hAnsi="Cascadia Mono Light"/>
+        </w:rPr>
+        <w:t xml:space="preserve">This approach also has a runtime complexity of </w:t>
+      </w:r>
+      <w:proofErr w:type="gramStart"/>
+      <w:r>
+        <w:rPr>
+          <w:rFonts w:ascii="Cascadia Mono Light" w:hAnsi="Cascadia Mono Light"/>
+        </w:rPr>
+        <w:t>O(</w:t>
+      </w:r>
+      <w:proofErr w:type="gramEnd"/>
+      <w:r>
+        <w:rPr>
+          <w:rFonts w:ascii="Cascadia Mono Light" w:hAnsi="Cascadia Mono Light"/>
+        </w:rPr>
+        <w:t>n), where n is the length of the strings, since we’re iterating over the characters in the strings once to compute the XOR result.</w:t>
+      </w:r>
+    </w:p>
+    <w:p>
+      <w:pPr>
+        <w:rPr>
+          <w:rFonts w:ascii="Cascadia Mono Light" w:hAnsi="Cascadia Mono Light"/>
+        </w:rPr>
+      </w:pPr>
+      <w:r>
+        <w:rPr>
+          <w:rFonts w:ascii="Cascadia Mono Light" w:hAnsi="Cascadia Mono Light"/>
+        </w:rPr>
+        <w:lastRenderedPageBreak/>
+        <w:t>However, this approach assumes that the strings only contain ASCII characters, so it may not work correctly for strings containing non-ASCII characters.</w:t>
+      </w:r>
+    </w:p>
+    <w:p>
+      <w:pPr>
+        <w:rPr>
+          <w:rFonts w:ascii="Cascadia Mono Light" w:hAnsi="Cascadia Mono Light"/>
+          <w:color w:val="FF0000"/>
+        </w:rPr>
+      </w:pPr>
+      <w:r>
+        <w:rPr>
+          <w:rFonts w:ascii="Cascadia Mono Light" w:hAnsi="Cascadia Mono Light"/>
+          <w:bCs/>
+          <w:color w:val="FF0000"/>
+        </w:rPr>
+        <w:t xml:space="preserve">How will you solve a problem where you have both ASCII and </w:t>
+      </w:r>
+      <w:proofErr w:type="spellStart"/>
+      <w:r>
+        <w:rPr>
+          <w:rFonts w:ascii="Cascadia Mono Light" w:hAnsi="Cascadia Mono Light"/>
+          <w:bCs/>
+          <w:color w:val="FF0000"/>
+        </w:rPr>
+        <w:t>NonASCII</w:t>
+      </w:r>
+      <w:proofErr w:type="spellEnd"/>
+      <w:r>
+        <w:rPr>
+          <w:rFonts w:ascii="Cascadia Mono Light" w:hAnsi="Cascadia Mono Light"/>
+          <w:bCs/>
+          <w:color w:val="FF0000"/>
+        </w:rPr>
+        <w:t xml:space="preserve"> characters along with Unicode characters?</w:t>
+      </w:r>
+    </w:p>
+    <w:p>
+      <w:pPr>
+        <w:rPr>
+          <w:rFonts w:ascii="Cascadia Mono Light" w:hAnsi="Cascadia Mono Light"/>
+          <w:i/>
+          <w:iCs/>
+        </w:rPr>
+      </w:pPr>
+      <w:proofErr w:type="gramStart"/>
+      <w:r>
+        <w:rPr>
+          <w:rFonts w:ascii="Cascadia Mono Light" w:hAnsi="Cascadia Mono Light"/>
+          <w:i/>
+          <w:iCs/>
+        </w:rPr>
+        <w:t>we</w:t>
+      </w:r>
+      <w:proofErr w:type="gramEnd"/>
+      <w:r>
+        <w:rPr>
+          <w:rFonts w:ascii="Cascadia Mono Light" w:hAnsi="Cascadia Mono Light"/>
+          <w:i/>
+          <w:iCs/>
+        </w:rPr>
+        <w:t xml:space="preserve"> need to take into account that some Unicode characters may be represented using more than one Cha</w:t>
       </w:r>
       <w:bookmarkStart w:id="0" w:name="_GoBack"/>
       <w:bookmarkEnd w:id="0"/>
       <w:r>
         <w:rPr>
           <w:rFonts w:ascii="Cascadia Mono Light" w:hAnsi="Cascadia Mono Light"/>
-        </w:rPr>
-        <w:t>l</w:t>
-      </w:r>
-      <w:proofErr w:type="spellEnd"/>
-      <w:r>
-        <w:rPr>
-          <w:rFonts w:ascii="Cascadia Mono Light" w:hAnsi="Cascadia Mono Light"/>
-        </w:rPr>
-        <w:t xml:space="preserve"> brackets = Map('(' -&gt; ')', '{' -&gt; '}', '[' -&gt; ']')</w:t>
-      </w:r>
-      <w:r>
-        <w:rPr>
-          <w:rFonts w:ascii="Cascadia Mono Light" w:hAnsi="Cascadia Mono Light"/>
-        </w:rPr>
-        <w:br/>
-      </w:r>
-      <w:r>
-        <w:rPr>
-          <w:rFonts w:ascii="Cascadia Mono Light" w:hAnsi="Cascadia Mono Light"/>
-        </w:rPr>
-        <w:br/>
-        <w:t xml:space="preserve">    </w:t>
-      </w:r>
-      <w:proofErr w:type="spellStart"/>
-      <w:r>
-        <w:rPr>
-          <w:rFonts w:ascii="Cascadia Mono Light" w:hAnsi="Cascadia Mono Light"/>
-        </w:rPr>
-        <w:t>s.foldLeft</w:t>
-      </w:r>
-      <w:proofErr w:type="spellEnd"/>
-      <w:r>
-        <w:rPr>
-          <w:rFonts w:ascii="Cascadia Mono Light" w:hAnsi="Cascadia Mono Light"/>
-        </w:rPr>
-        <w:t>(List[Char]()) { (stack, c) =&gt;</w:t>
-      </w:r>
-      <w:r>
-        <w:rPr>
-          <w:rFonts w:ascii="Cascadia Mono Light" w:hAnsi="Cascadia Mono Light"/>
-        </w:rPr>
-        <w:br/>
-        <w:t xml:space="preserve">      if (</w:t>
-      </w:r>
-      <w:proofErr w:type="spellStart"/>
-      <w:r>
-        <w:rPr>
-          <w:rFonts w:ascii="Cascadia Mono Light" w:hAnsi="Cascadia Mono Light"/>
-        </w:rPr>
-        <w:t>brackets.keySet.contains</w:t>
-      </w:r>
-      <w:proofErr w:type="spellEnd"/>
-      <w:r>
-        <w:rPr>
-          <w:rFonts w:ascii="Cascadia Mono Light" w:hAnsi="Cascadia Mono Light"/>
-        </w:rPr>
-        <w:t>(c)) {</w:t>
-      </w:r>
-      <w:r>
-        <w:rPr>
-          <w:rFonts w:ascii="Cascadia Mono Light" w:hAnsi="Cascadia Mono Light"/>
-        </w:rPr>
-        <w:br/>
-        <w:t xml:space="preserve">        c :: stack</w:t>
-      </w:r>
-      <w:r>
-        <w:rPr>
-          <w:rFonts w:ascii="Cascadia Mono Light" w:hAnsi="Cascadia Mono Light"/>
-        </w:rPr>
-        <w:br/>
-        <w:t xml:space="preserve">      } else if (</w:t>
-      </w:r>
-      <w:proofErr w:type="spellStart"/>
-      <w:r>
-        <w:rPr>
-          <w:rFonts w:ascii="Cascadia Mono Light" w:hAnsi="Cascadia Mono Light"/>
-        </w:rPr>
-        <w:t>brackets.values.toSet.contains</w:t>
-      </w:r>
-      <w:proofErr w:type="spellEnd"/>
-      <w:r>
-        <w:rPr>
-          <w:rFonts w:ascii="Cascadia Mono Light" w:hAnsi="Cascadia Mono Light"/>
-        </w:rPr>
-        <w:t>(c)) {</w:t>
-      </w:r>
-      <w:r>
-        <w:rPr>
-          <w:rFonts w:ascii="Cascadia Mono Light" w:hAnsi="Cascadia Mono Light"/>
-        </w:rPr>
-        <w:br/>
-        <w:t xml:space="preserve">        stack match {</w:t>
-      </w:r>
-      <w:r>
-        <w:rPr>
-          <w:rFonts w:ascii="Cascadia Mono Light" w:hAnsi="Cascadia Mono Light"/>
-        </w:rPr>
-        <w:br/>
-        <w:t xml:space="preserve">          case h :: t if brackets(h) == c =&gt; t</w:t>
-      </w:r>
-      <w:r>
-        <w:rPr>
-          <w:rFonts w:ascii="Cascadia Mono Light" w:hAnsi="Cascadia Mono Light"/>
-        </w:rPr>
-        <w:br/>
-        <w:t xml:space="preserve">          case _ =&gt; return false</w:t>
-      </w:r>
-      <w:r>
-        <w:rPr>
-          <w:rFonts w:ascii="Cascadia Mono Light" w:hAnsi="Cascadia Mono Light"/>
-        </w:rPr>
-        <w:br/>
-        <w:t xml:space="preserve">        }</w:t>
-      </w:r>
-      <w:r>
-        <w:rPr>
-          <w:rFonts w:ascii="Cascadia Mono Light" w:hAnsi="Cascadia Mono Light"/>
-        </w:rPr>
-        <w:br/>
-        <w:t xml:space="preserve">      } else {</w:t>
-      </w:r>
-      <w:r>
-        <w:rPr>
-          <w:rFonts w:ascii="Cascadia Mono Light" w:hAnsi="Cascadia Mono Light"/>
-        </w:rPr>
-        <w:br/>
-        <w:t xml:space="preserve">        stack</w:t>
-      </w:r>
-      <w:r>
-        <w:rPr>
-          <w:rFonts w:ascii="Cascadia Mono Light" w:hAnsi="Cascadia Mono Light"/>
-        </w:rPr>
-        <w:br/>
-        <w:t xml:space="preserve">      }</w:t>
-      </w:r>
-      <w:r>
-        <w:rPr>
-          <w:rFonts w:ascii="Cascadia Mono Light" w:hAnsi="Cascadia Mono Light"/>
-        </w:rPr>
-        <w:br/>
-        <w:t xml:space="preserve">    }.</w:t>
-      </w:r>
-      <w:proofErr w:type="spellStart"/>
-      <w:r>
-        <w:rPr>
-          <w:rFonts w:ascii="Cascadia Mono Light" w:hAnsi="Cascadia Mono Light"/>
-        </w:rPr>
-        <w:t>isEmpty</w:t>
-      </w:r>
-      <w:proofErr w:type="spellEnd"/>
-      <w:r>
-        <w:rPr>
-          <w:rFonts w:ascii="Cascadia Mono Light" w:hAnsi="Cascadia Mono Light"/>
-        </w:rPr>
-        <w:br/>
-        <w:t xml:space="preserve">  }</w:t>
-      </w:r>
+          <w:i/>
+          <w:iCs/>
+        </w:rPr>
+        <w:t>r in Scala.</w:t>
+      </w:r>
+    </w:p>
+    <w:p>
+      <w:pPr>
+        <w:rPr>
+          <w:rFonts w:ascii="Cascadia Mono Light" w:hAnsi="Cascadia Mono Light"/>
+          <w:i/>
+          <w:iCs/>
+        </w:rPr>
+      </w:pPr>
+      <w:r>
+        <w:rPr>
+          <w:rFonts w:ascii="Cascadia Mono Light" w:hAnsi="Cascadia Mono Light"/>
+          <w:i/>
+          <w:iCs/>
+        </w:rPr>
+        <w:t>To handle this case correctly, we need to normalize the strings using </w:t>
+      </w:r>
+      <w:r>
+        <w:rPr>
+          <w:rFonts w:ascii="Cascadia Mono Light" w:hAnsi="Cascadia Mono Light"/>
+          <w:b/>
+          <w:bCs/>
+          <w:i/>
+          <w:iCs/>
+        </w:rPr>
+        <w:t>Unicode normalization.</w:t>
+      </w:r>
+    </w:p>
+    <w:p>
+      <w:pPr>
+        <w:rPr>
+          <w:rFonts w:ascii="Cascadia Mono Light" w:hAnsi="Cascadia Mono Light"/>
+        </w:rPr>
+      </w:pPr>
+      <w:r>
+        <w:rPr>
+          <w:rFonts w:ascii="Cascadia Mono Light" w:hAnsi="Cascadia Mono Light"/>
+        </w:rPr>
+        <w:t>Here’s an example code that uses Unicode normalization to find anagrams of two Unicode strings in Scala:</w:t>
+      </w:r>
+    </w:p>
+    <w:p>
+      <w:pPr>
+        <w:rPr>
+          <w:rFonts w:ascii="Cascadia Mono Light" w:hAnsi="Cascadia Mono Light"/>
+        </w:rPr>
+      </w:pPr>
+      <w:r>
+        <w:rPr>
+          <w:rFonts w:ascii="Cascadia Mono Light" w:hAnsi="Cascadia Mono Light"/>
+        </w:rPr>
+        <w:t xml:space="preserve">import </w:t>
+      </w:r>
+      <w:proofErr w:type="spellStart"/>
+      <w:r>
+        <w:rPr>
+          <w:rFonts w:ascii="Cascadia Mono Light" w:hAnsi="Cascadia Mono Light"/>
+        </w:rPr>
+        <w:t>java.text.Normalizer</w:t>
+      </w:r>
+      <w:proofErr w:type="spellEnd"/>
+      <w:r>
+        <w:rPr>
+          <w:rFonts w:ascii="Cascadia Mono Light" w:hAnsi="Cascadia Mono Light"/>
+        </w:rPr>
+        <w:br/>
+      </w:r>
+      <w:r>
+        <w:rPr>
+          <w:rFonts w:ascii="Cascadia Mono Light" w:hAnsi="Cascadia Mono Light"/>
+        </w:rPr>
+        <w:br/>
+      </w:r>
+      <w:proofErr w:type="spellStart"/>
+      <w:r>
+        <w:rPr>
+          <w:rFonts w:ascii="Cascadia Mono Light" w:hAnsi="Cascadia Mono Light"/>
+        </w:rPr>
+        <w:t>def</w:t>
+      </w:r>
+      <w:proofErr w:type="spellEnd"/>
+      <w:r>
+        <w:rPr>
+          <w:rFonts w:ascii="Cascadia Mono Light" w:hAnsi="Cascadia Mono Light"/>
+        </w:rPr>
+        <w:t xml:space="preserve"> </w:t>
+      </w:r>
+      <w:proofErr w:type="spellStart"/>
+      <w:r>
+        <w:rPr>
+          <w:rFonts w:ascii="Cascadia Mono Light" w:hAnsi="Cascadia Mono Light"/>
+        </w:rPr>
+        <w:t>areAnagrams</w:t>
+      </w:r>
+      <w:proofErr w:type="spellEnd"/>
+      <w:r>
+        <w:rPr>
+          <w:rFonts w:ascii="Cascadia Mono Light" w:hAnsi="Cascadia Mono Light"/>
+        </w:rPr>
+        <w:t>(s: String, t: String): Boolean = {</w:t>
+      </w:r>
+      <w:r>
+        <w:rPr>
+          <w:rFonts w:ascii="Cascadia Mono Light" w:hAnsi="Cascadia Mono Light"/>
+        </w:rPr>
+        <w:br/>
+        <w:t xml:space="preserve">  </w:t>
+      </w:r>
+      <w:proofErr w:type="spellStart"/>
+      <w:r>
+        <w:rPr>
+          <w:rFonts w:ascii="Cascadia Mono Light" w:hAnsi="Cascadia Mono Light"/>
+        </w:rPr>
+        <w:t>val</w:t>
+      </w:r>
+      <w:proofErr w:type="spellEnd"/>
+      <w:r>
+        <w:rPr>
+          <w:rFonts w:ascii="Cascadia Mono Light" w:hAnsi="Cascadia Mono Light"/>
+        </w:rPr>
+        <w:t xml:space="preserve"> </w:t>
+      </w:r>
+      <w:proofErr w:type="spellStart"/>
+      <w:r>
+        <w:rPr>
+          <w:rFonts w:ascii="Cascadia Mono Light" w:hAnsi="Cascadia Mono Light"/>
+        </w:rPr>
+        <w:t>normalizedS</w:t>
+      </w:r>
+      <w:proofErr w:type="spellEnd"/>
+      <w:r>
+        <w:rPr>
+          <w:rFonts w:ascii="Cascadia Mono Light" w:hAnsi="Cascadia Mono Light"/>
+        </w:rPr>
+        <w:t xml:space="preserve"> = </w:t>
+      </w:r>
+      <w:proofErr w:type="spellStart"/>
+      <w:r>
+        <w:rPr>
+          <w:rFonts w:ascii="Cascadia Mono Light" w:hAnsi="Cascadia Mono Light"/>
+        </w:rPr>
+        <w:t>Normalizer.normalize</w:t>
+      </w:r>
+      <w:proofErr w:type="spellEnd"/>
+      <w:r>
+        <w:rPr>
+          <w:rFonts w:ascii="Cascadia Mono Light" w:hAnsi="Cascadia Mono Light"/>
+        </w:rPr>
+        <w:t xml:space="preserve">(s, </w:t>
+      </w:r>
+      <w:proofErr w:type="spellStart"/>
+      <w:r>
+        <w:rPr>
+          <w:rFonts w:ascii="Cascadia Mono Light" w:hAnsi="Cascadia Mono Light"/>
+        </w:rPr>
+        <w:t>Normalizer.Form.NFC</w:t>
+      </w:r>
+      <w:proofErr w:type="spellEnd"/>
+      <w:r>
+        <w:rPr>
+          <w:rFonts w:ascii="Cascadia Mono Light" w:hAnsi="Cascadia Mono Light"/>
+        </w:rPr>
+        <w:t>)</w:t>
+      </w:r>
+      <w:r>
+        <w:rPr>
+          <w:rFonts w:ascii="Cascadia Mono Light" w:hAnsi="Cascadia Mono Light"/>
+        </w:rPr>
+        <w:br/>
+        <w:t xml:space="preserve">  </w:t>
+      </w:r>
+      <w:proofErr w:type="spellStart"/>
+      <w:r>
+        <w:rPr>
+          <w:rFonts w:ascii="Cascadia Mono Light" w:hAnsi="Cascadia Mono Light"/>
+        </w:rPr>
+        <w:t>val</w:t>
+      </w:r>
+      <w:proofErr w:type="spellEnd"/>
+      <w:r>
+        <w:rPr>
+          <w:rFonts w:ascii="Cascadia Mono Light" w:hAnsi="Cascadia Mono Light"/>
+        </w:rPr>
+        <w:t xml:space="preserve"> </w:t>
+      </w:r>
+      <w:proofErr w:type="spellStart"/>
+      <w:r>
+        <w:rPr>
+          <w:rFonts w:ascii="Cascadia Mono Light" w:hAnsi="Cascadia Mono Light"/>
+        </w:rPr>
+        <w:t>normalizedT</w:t>
+      </w:r>
+      <w:proofErr w:type="spellEnd"/>
+      <w:r>
+        <w:rPr>
+          <w:rFonts w:ascii="Cascadia Mono Light" w:hAnsi="Cascadia Mono Light"/>
+        </w:rPr>
+        <w:t xml:space="preserve"> = </w:t>
+      </w:r>
+      <w:proofErr w:type="spellStart"/>
+      <w:r>
+        <w:rPr>
+          <w:rFonts w:ascii="Cascadia Mono Light" w:hAnsi="Cascadia Mono Light"/>
+        </w:rPr>
+        <w:t>Normalizer.normalize</w:t>
+      </w:r>
+      <w:proofErr w:type="spellEnd"/>
+      <w:r>
+        <w:rPr>
+          <w:rFonts w:ascii="Cascadia Mono Light" w:hAnsi="Cascadia Mono Light"/>
+        </w:rPr>
+        <w:t xml:space="preserve">(t, </w:t>
+      </w:r>
+      <w:proofErr w:type="spellStart"/>
+      <w:r>
+        <w:rPr>
+          <w:rFonts w:ascii="Cascadia Mono Light" w:hAnsi="Cascadia Mono Light"/>
+        </w:rPr>
+        <w:t>Normalizer.Form.NFC</w:t>
+      </w:r>
+      <w:proofErr w:type="spellEnd"/>
+      <w:r>
+        <w:rPr>
+          <w:rFonts w:ascii="Cascadia Mono Light" w:hAnsi="Cascadia Mono Light"/>
+        </w:rPr>
+        <w:t>)</w:t>
+      </w:r>
+      <w:r>
+        <w:rPr>
+          <w:rFonts w:ascii="Cascadia Mono Light" w:hAnsi="Cascadia Mono Light"/>
+        </w:rPr>
+        <w:br/>
+        <w:t xml:space="preserve">  </w:t>
+      </w:r>
+      <w:r>
+        <w:rPr>
+          <w:rFonts w:ascii="Cascadia Mono Light" w:hAnsi="Cascadia Mono Light"/>
+        </w:rPr>
+        <w:br/>
+        <w:t xml:space="preserve">  if (</w:t>
+      </w:r>
+      <w:proofErr w:type="spellStart"/>
+      <w:r>
+        <w:rPr>
+          <w:rFonts w:ascii="Cascadia Mono Light" w:hAnsi="Cascadia Mono Light"/>
+        </w:rPr>
+        <w:t>normalizedS.length</w:t>
+      </w:r>
+      <w:proofErr w:type="spellEnd"/>
+      <w:r>
+        <w:rPr>
+          <w:rFonts w:ascii="Cascadia Mono Light" w:hAnsi="Cascadia Mono Light"/>
+        </w:rPr>
+        <w:t xml:space="preserve"> != </w:t>
+      </w:r>
+      <w:proofErr w:type="spellStart"/>
+      <w:r>
+        <w:rPr>
+          <w:rFonts w:ascii="Cascadia Mono Light" w:hAnsi="Cascadia Mono Light"/>
+        </w:rPr>
+        <w:t>normalizedT.length</w:t>
+      </w:r>
+      <w:proofErr w:type="spellEnd"/>
+      <w:r>
+        <w:rPr>
+          <w:rFonts w:ascii="Cascadia Mono Light" w:hAnsi="Cascadia Mono Light"/>
+        </w:rPr>
+        <w:t>) return false</w:t>
+      </w:r>
+      <w:r>
+        <w:rPr>
+          <w:rFonts w:ascii="Cascadia Mono Light" w:hAnsi="Cascadia Mono Light"/>
+        </w:rPr>
+        <w:br/>
+        <w:t xml:space="preserve">  </w:t>
+      </w:r>
+      <w:r>
+        <w:rPr>
+          <w:rFonts w:ascii="Cascadia Mono Light" w:hAnsi="Cascadia Mono Light"/>
+        </w:rPr>
+        <w:br/>
+        <w:t xml:space="preserve">  </w:t>
+      </w:r>
+      <w:proofErr w:type="spellStart"/>
+      <w:r>
+        <w:rPr>
+          <w:rFonts w:ascii="Cascadia Mono Light" w:hAnsi="Cascadia Mono Light"/>
+        </w:rPr>
+        <w:t>val</w:t>
+      </w:r>
+      <w:proofErr w:type="spellEnd"/>
+      <w:r>
+        <w:rPr>
+          <w:rFonts w:ascii="Cascadia Mono Light" w:hAnsi="Cascadia Mono Light"/>
+        </w:rPr>
+        <w:t xml:space="preserve"> </w:t>
+      </w:r>
+      <w:proofErr w:type="spellStart"/>
+      <w:r>
+        <w:rPr>
+          <w:rFonts w:ascii="Cascadia Mono Light" w:hAnsi="Cascadia Mono Light"/>
+        </w:rPr>
+        <w:t>sFrequency</w:t>
+      </w:r>
+      <w:proofErr w:type="spellEnd"/>
+      <w:r>
+        <w:rPr>
+          <w:rFonts w:ascii="Cascadia Mono Light" w:hAnsi="Cascadia Mono Light"/>
+        </w:rPr>
+        <w:t xml:space="preserve"> = </w:t>
+      </w:r>
+      <w:proofErr w:type="spellStart"/>
+      <w:r>
+        <w:rPr>
+          <w:rFonts w:ascii="Cascadia Mono Light" w:hAnsi="Cascadia Mono Light"/>
+        </w:rPr>
+        <w:t>normalizedS.groupBy</w:t>
+      </w:r>
+      <w:proofErr w:type="spellEnd"/>
+      <w:r>
+        <w:rPr>
+          <w:rFonts w:ascii="Cascadia Mono Light" w:hAnsi="Cascadia Mono Light"/>
+        </w:rPr>
+        <w:t>(identity).</w:t>
+      </w:r>
+      <w:proofErr w:type="spellStart"/>
+      <w:r>
+        <w:rPr>
+          <w:rFonts w:ascii="Cascadia Mono Light" w:hAnsi="Cascadia Mono Light"/>
+        </w:rPr>
+        <w:t>mapValues</w:t>
+      </w:r>
+      <w:proofErr w:type="spellEnd"/>
+      <w:r>
+        <w:rPr>
+          <w:rFonts w:ascii="Cascadia Mono Light" w:hAnsi="Cascadia Mono Light"/>
+        </w:rPr>
+        <w:t>(_.length)</w:t>
+      </w:r>
+      <w:r>
+        <w:rPr>
+          <w:rFonts w:ascii="Cascadia Mono Light" w:hAnsi="Cascadia Mono Light"/>
+        </w:rPr>
+        <w:br/>
+        <w:t xml:space="preserve">  </w:t>
+      </w:r>
+      <w:proofErr w:type="spellStart"/>
+      <w:r>
+        <w:rPr>
+          <w:rFonts w:ascii="Cascadia Mono Light" w:hAnsi="Cascadia Mono Light"/>
+        </w:rPr>
+        <w:t>val</w:t>
+      </w:r>
+      <w:proofErr w:type="spellEnd"/>
+      <w:r>
+        <w:rPr>
+          <w:rFonts w:ascii="Cascadia Mono Light" w:hAnsi="Cascadia Mono Light"/>
+        </w:rPr>
+        <w:t xml:space="preserve"> </w:t>
+      </w:r>
+      <w:proofErr w:type="spellStart"/>
+      <w:r>
+        <w:rPr>
+          <w:rFonts w:ascii="Cascadia Mono Light" w:hAnsi="Cascadia Mono Light"/>
+        </w:rPr>
+        <w:t>tFrequency</w:t>
+      </w:r>
+      <w:proofErr w:type="spellEnd"/>
+      <w:r>
+        <w:rPr>
+          <w:rFonts w:ascii="Cascadia Mono Light" w:hAnsi="Cascadia Mono Light"/>
+        </w:rPr>
+        <w:t xml:space="preserve"> = </w:t>
+      </w:r>
+      <w:proofErr w:type="spellStart"/>
+      <w:r>
+        <w:rPr>
+          <w:rFonts w:ascii="Cascadia Mono Light" w:hAnsi="Cascadia Mono Light"/>
+        </w:rPr>
+        <w:t>normalizedT.groupBy</w:t>
+      </w:r>
+      <w:proofErr w:type="spellEnd"/>
+      <w:r>
+        <w:rPr>
+          <w:rFonts w:ascii="Cascadia Mono Light" w:hAnsi="Cascadia Mono Light"/>
+        </w:rPr>
+        <w:t>(identity).</w:t>
+      </w:r>
+      <w:proofErr w:type="spellStart"/>
+      <w:r>
+        <w:rPr>
+          <w:rFonts w:ascii="Cascadia Mono Light" w:hAnsi="Cascadia Mono Light"/>
+        </w:rPr>
+        <w:t>mapValues</w:t>
+      </w:r>
+      <w:proofErr w:type="spellEnd"/>
+      <w:r>
+        <w:rPr>
+          <w:rFonts w:ascii="Cascadia Mono Light" w:hAnsi="Cascadia Mono Light"/>
+        </w:rPr>
+        <w:t>(_.length)</w:t>
+      </w:r>
+      <w:r>
+        <w:rPr>
+          <w:rFonts w:ascii="Cascadia Mono Light" w:hAnsi="Cascadia Mono Light"/>
+        </w:rPr>
+        <w:br/>
+        <w:t xml:space="preserve">  </w:t>
+      </w:r>
+      <w:r>
+        <w:rPr>
+          <w:rFonts w:ascii="Cascadia Mono Light" w:hAnsi="Cascadia Mono Light"/>
+        </w:rPr>
+        <w:br/>
+        <w:t xml:space="preserve">  </w:t>
+      </w:r>
+      <w:proofErr w:type="spellStart"/>
+      <w:r>
+        <w:rPr>
+          <w:rFonts w:ascii="Cascadia Mono Light" w:hAnsi="Cascadia Mono Light"/>
+        </w:rPr>
+        <w:t>sFrequency</w:t>
+      </w:r>
+      <w:proofErr w:type="spellEnd"/>
+      <w:r>
+        <w:rPr>
+          <w:rFonts w:ascii="Cascadia Mono Light" w:hAnsi="Cascadia Mono Light"/>
+        </w:rPr>
+        <w:t xml:space="preserve"> == </w:t>
+      </w:r>
+      <w:proofErr w:type="spellStart"/>
+      <w:r>
+        <w:rPr>
+          <w:rFonts w:ascii="Cascadia Mono Light" w:hAnsi="Cascadia Mono Light"/>
+        </w:rPr>
+        <w:t>tFrequency</w:t>
+      </w:r>
+      <w:proofErr w:type="spellEnd"/>
       <w:r>
         <w:rPr>
           <w:rFonts w:ascii="Cascadia Mono Light" w:hAnsi="Cascadia Mono Light"/>
@@ -5868,21 +7477,47 @@
         <w:rPr>
           <w:rFonts w:ascii="Cascadia Mono Light" w:hAnsi="Cascadia Mono Light"/>
         </w:rPr>
-        <w:t xml:space="preserve">This program uses the </w:t>
-      </w:r>
-      <w:proofErr w:type="spellStart"/>
-      <w:r>
-        <w:rPr>
-          <w:rFonts w:ascii="Cascadia Mono Light" w:hAnsi="Cascadia Mono Light"/>
-        </w:rPr>
-        <w:t>foldLeft</w:t>
-      </w:r>
-      <w:proofErr w:type="spellEnd"/>
-      <w:r>
-        <w:rPr>
-          <w:rFonts w:ascii="Cascadia Mono Light" w:hAnsi="Cascadia Mono Light"/>
-        </w:rPr>
-        <w:t xml:space="preserve"> function to process the string and a list data structure to keep track of open brackets. The time complexity of this program is </w:t>
+        <w:t>In this code, we’re using the </w:t>
+      </w:r>
+      <w:proofErr w:type="spellStart"/>
+      <w:r>
+        <w:rPr>
+          <w:rFonts w:ascii="Cascadia Mono Light" w:hAnsi="Cascadia Mono Light"/>
+        </w:rPr>
+        <w:t>java.text.Normalizer</w:t>
+      </w:r>
+      <w:proofErr w:type="spellEnd"/>
+      <w:r>
+        <w:rPr>
+          <w:rFonts w:ascii="Cascadia Mono Light" w:hAnsi="Cascadia Mono Light"/>
+        </w:rPr>
+        <w:t> class to normalize the two input strings using the Unicode normalization form NFC (composed normal form). This ensures that any composed Unicode characters are represented using a single Char in Scala.</w:t>
+      </w:r>
+    </w:p>
+    <w:p>
+      <w:pPr>
+        <w:rPr>
+          <w:rFonts w:ascii="Cascadia Mono Light" w:hAnsi="Cascadia Mono Light"/>
+        </w:rPr>
+      </w:pPr>
+      <w:r>
+        <w:rPr>
+          <w:rFonts w:ascii="Cascadia Mono Light" w:hAnsi="Cascadia Mono Light"/>
+        </w:rPr>
+        <w:t>After normalizing the strings, we’re using the same frequency counting approach as before to determine if they are anagrams.</w:t>
+      </w:r>
+    </w:p>
+    <w:p>
+      <w:pPr>
+        <w:rPr>
+          <w:rFonts w:ascii="Cascadia Mono Light" w:hAnsi="Cascadia Mono Light"/>
+        </w:rPr>
+      </w:pPr>
+      <w:r>
+        <w:rPr>
+          <w:rFonts w:ascii="Cascadia Mono Light" w:hAnsi="Cascadia Mono Light"/>
+        </w:rPr>
+        <w:t xml:space="preserve">Note that this approach still has a runtime complexity of </w:t>
       </w:r>
       <w:proofErr w:type="gramStart"/>
       <w:r>
@@ -5896,34 +7531,43 @@
         <w:rPr>
           <w:rFonts w:ascii="Cascadia Mono Light" w:hAnsi="Cascadia Mono Light"/>
         </w:rPr>
-        <w:t>n), where n is the length of the input string, and the space complexity is O(n) for the list data structure.</w:t>
-      </w:r>
-    </w:p>
-    <w:p>
-      <w:pPr>
-        <w:rPr>
-          <w:rFonts w:ascii="Cascadia Mono Light" w:hAnsi="Cascadia Mono Light"/>
-        </w:rPr>
-      </w:pPr>
-      <w:r>
-        <w:rPr>
-          <w:rFonts w:ascii="Cascadia Mono Light" w:hAnsi="Cascadia Mono Light"/>
-        </w:rPr>
-        <w:t>Pros: Concise and easy to read functional code.</w:t>
-      </w:r>
-    </w:p>
-    <w:p>
-      <w:pPr>
-        <w:rPr>
-          <w:rFonts w:ascii="Cascadia Mono Light" w:hAnsi="Cascadia Mono Light"/>
-        </w:rPr>
-      </w:pPr>
-      <w:r>
-        <w:rPr>
-          <w:rFonts w:ascii="Cascadia Mono Light" w:hAnsi="Cascadia Mono Light"/>
-        </w:rPr>
-        <w:t>Cons: It may not be as efficient as imperative approaches due to the use of a list data structure.</w:t>
-      </w:r>
+        <w:t>n), where n is the length of the strings, since we’re still using </w:t>
+      </w:r>
+      <w:proofErr w:type="spellStart"/>
+      <w:r>
+        <w:rPr>
+          <w:rFonts w:ascii="Cascadia Mono Light" w:hAnsi="Cascadia Mono Light"/>
+        </w:rPr>
+        <w:t>groupBy</w:t>
+      </w:r>
+      <w:proofErr w:type="spellEnd"/>
+      <w:r>
+        <w:rPr>
+          <w:rFonts w:ascii="Cascadia Mono Light" w:hAnsi="Cascadia Mono Light"/>
+        </w:rPr>
+        <w:t> and </w:t>
+      </w:r>
+      <w:proofErr w:type="spellStart"/>
+      <w:r>
+        <w:rPr>
+          <w:rFonts w:ascii="Cascadia Mono Light" w:hAnsi="Cascadia Mono Light"/>
+        </w:rPr>
+        <w:t>mapValues</w:t>
+      </w:r>
+      <w:proofErr w:type="spellEnd"/>
+      <w:r>
+        <w:rPr>
+          <w:rFonts w:ascii="Cascadia Mono Light" w:hAnsi="Cascadia Mono Light"/>
+        </w:rPr>
+        <w:t> methods to count the frequency of characters in the strings.</w:t>
+      </w:r>
+    </w:p>
+    <w:p>
+      <w:pPr>
+        <w:rPr>
+          <w:rFonts w:ascii="Cascadia Mono Light" w:hAnsi="Cascadia Mono Light"/>
+        </w:rPr>
+      </w:pPr>
     </w:p>
     <w:p>
       <w:pPr>
@@ -6392,6 +8036,155 @@
     </w:lvl>
   </w:abstractNum>
   <w:abstractNum w:abstractNumId="3" w15:restartNumberingAfterBreak="0">
+    <w:nsid w:val="0F6E1196"/>
+    <w:multiLevelType w:val="multilevel"/>
+    <w:tmpl w:val="AC303C04"/>
+    <w:lvl w:ilvl="0">
+      <w:start w:val="1"/>
+      <w:numFmt w:val="bullet"/>
+      <w:lvlText w:val=""/>
+      <w:lvlJc w:val="left"/>
+      <w:pPr>
+        <w:tabs>
+          <w:tab w:val="num" w:pos="720"/>
+        </w:tabs>
+        <w:ind w:left="720" w:hanging="360"/>
+      </w:pPr>
+      <w:rPr>
+        <w:rFonts w:ascii="Symbol" w:hAnsi="Symbol" w:hint="default"/>
+        <w:sz w:val="20"/>
+      </w:rPr>
+    </w:lvl>
+    <w:lvl w:ilvl="1" w:tentative="1">
+      <w:start w:val="1"/>
+      <w:numFmt w:val="bullet"/>
+      <w:lvlText w:val="o"/>
+      <w:lvlJc w:val="left"/>
+      <w:pPr>
+        <w:tabs>
+          <w:tab w:val="num" w:pos="1440"/>
+        </w:tabs>
+        <w:ind w:left="1440" w:hanging="360"/>
+      </w:pPr>
+      <w:rPr>
+        <w:rFonts w:ascii="Courier New" w:hAnsi="Courier New" w:hint="default"/>
+        <w:sz w:val="20"/>
+      </w:rPr>
+    </w:lvl>
+    <w:lvl w:ilvl="2" w:tentative="1">
+      <w:start w:val="1"/>
+      <w:numFmt w:val="bullet"/>
+      <w:lvlText w:val=""/>
+      <w:lvlJc w:val="left"/>
+      <w:pPr>
+        <w:tabs>
+          <w:tab w:val="num" w:pos="2160"/>
+        </w:tabs>
+        <w:ind w:left="2160" w:hanging="360"/>
+      </w:pPr>
+      <w:rPr>
+        <w:rFonts w:ascii="Wingdings" w:hAnsi="Wingdings" w:hint="default"/>
+        <w:sz w:val="20"/>
+      </w:rPr>
+    </w:lvl>
+    <w:lvl w:ilvl="3" w:tentative="1">
+      <w:start w:val="1"/>
+      <w:numFmt w:val="bullet"/>
+      <w:lvlText w:val=""/>
+      <w:lvlJc w:val="left"/>
+      <w:pPr>
+        <w:tabs>
+          <w:tab w:val="num" w:pos="2880"/>
+        </w:tabs>
+        <w:ind w:left="2880" w:hanging="360"/>
+      </w:pPr>
+      <w:rPr>
+        <w:rFonts w:ascii="Wingdings" w:hAnsi="Wingdings" w:hint="default"/>
+        <w:sz w:val="20"/>
+      </w:rPr>
+    </w:lvl>
+    <w:lvl w:ilvl="4" w:tentative="1">
+      <w:start w:val="1"/>
+      <w:numFmt w:val="bullet"/>
+      <w:lvlText w:val=""/>
+      <w:lvlJc w:val="left"/>
+      <w:pPr>
+        <w:tabs>
+          <w:tab w:val="num" w:pos="3600"/>
+        </w:tabs>
+        <w:ind w:left="3600" w:hanging="360"/>
+      </w:pPr>
+      <w:rPr>
+        <w:rFonts w:ascii="Wingdings" w:hAnsi="Wingdings" w:hint="default"/>
+        <w:sz w:val="20"/>
+      </w:rPr>
+    </w:lvl>
+    <w:lvl w:ilvl="5" w:tentative="1">
+      <w:start w:val="1"/>
+      <w:numFmt w:val="bullet"/>
+      <w:lvlText w:val=""/>
+      <w:lvlJc w:val="left"/>
+      <w:pPr>
+        <w:tabs>
+          <w:tab w:val="num" w:pos="4320"/>
+        </w:tabs>
+        <w:ind w:left="4320" w:hanging="360"/>
+      </w:pPr>
+      <w:rPr>
+        <w:rFonts w:ascii="Wingdings" w:hAnsi="Wingdings" w:hint="default"/>
+        <w:sz w:val="20"/>
+      </w:rPr>
+    </w:lvl>
+    <w:lvl w:ilvl="6" w:tentative="1">
+      <w:start w:val="1"/>
+      <w:numFmt w:val="bullet"/>
+      <w:lvlText w:val=""/>
+      <w:lvlJc w:val="left"/>
+      <w:pPr>
+        <w:tabs>
+          <w:tab w:val="num" w:pos="5040"/>
+        </w:tabs>
+        <w:ind w:left="5040" w:hanging="360"/>
+      </w:pPr>
+      <w:rPr>
+        <w:rFonts w:ascii="Wingdings" w:hAnsi="Wingdings" w:hint="default"/>
+        <w:sz w:val="20"/>
+      </w:rPr>
+    </w:lvl>
+    <w:lvl w:ilvl="7" w:tentative="1">
+      <w:start w:val="1"/>
+      <w:numFmt w:val="bullet"/>
+      <w:lvlText w:val=""/>
+      <w:lvlJc w:val="left"/>
+      <w:pPr>
+        <w:tabs>
+          <w:tab w:val="num" w:pos="5760"/>
+        </w:tabs>
+        <w:ind w:left="5760" w:hanging="360"/>
+      </w:pPr>
+      <w:rPr>
+        <w:rFonts w:ascii="Wingdings" w:hAnsi="Wingdings" w:hint="default"/>
+        <w:sz w:val="20"/>
+      </w:rPr>
+    </w:lvl>
+    <w:lvl w:ilvl="8" w:tentative="1">
+      <w:start w:val="1"/>
+      <w:numFmt w:val="bullet"/>
+      <w:lvlText w:val=""/>
+      <w:lvlJc w:val="left"/>
+      <w:pPr>
+        <w:tabs>
+          <w:tab w:val="num" w:pos="6480"/>
+        </w:tabs>
+        <w:ind w:left="6480" w:hanging="360"/>
+      </w:pPr>
+      <w:rPr>
+        <w:rFonts w:ascii="Wingdings" w:hAnsi="Wingdings" w:hint="default"/>
+        <w:sz w:val="20"/>
+      </w:rPr>
+    </w:lvl>
+  </w:abstractNum>
+  <w:abstractNum w:abstractNumId="4" w15:restartNumberingAfterBreak="0">
     <w:nsid w:val="20051959"/>
     <w:multiLevelType w:val="multilevel"/>
     <w:tmpl w:val="5FDAB506"/>
@@ -6540,7 +8333,7 @@
       </w:rPr>
     </w:lvl>
   </w:abstractNum>
-  <w:abstractNum w:abstractNumId="4" w15:restartNumberingAfterBreak="0">
+  <w:abstractNum w:abstractNumId="5" w15:restartNumberingAfterBreak="0">
     <w:nsid w:val="2A372F6E"/>
     <w:multiLevelType w:val="multilevel"/>
     <w:tmpl w:val="AF840698"/>
@@ -6689,7 +8482,7 @@
       </w:rPr>
     </w:lvl>
   </w:abstractNum>
-  <w:abstractNum w:abstractNumId="5" w15:restartNumberingAfterBreak="0">
+  <w:abstractNum w:abstractNumId="6" w15:restartNumberingAfterBreak="0">
     <w:nsid w:val="3ABF5E1F"/>
     <w:multiLevelType w:val="multilevel"/>
     <w:tmpl w:val="279C16F2"/>
@@ -6838,7 +8631,7 @@
       </w:rPr>
     </w:lvl>
   </w:abstractNum>
-  <w:abstractNum w:abstractNumId="6" w15:restartNumberingAfterBreak="0">
+  <w:abstractNum w:abstractNumId="7" w15:restartNumberingAfterBreak="0">
     <w:nsid w:val="488F56EC"/>
     <w:multiLevelType w:val="multilevel"/>
     <w:tmpl w:val="CD7CAD10"/>
@@ -6987,7 +8780,120 @@
       </w:rPr>
     </w:lvl>
   </w:abstractNum>
-  <w:abstractNum w:abstractNumId="7" w15:restartNumberingAfterBreak="0">
+  <w:abstractNum w:abstractNumId="8" w15:restartNumberingAfterBreak="0">
+    <w:nsid w:val="57FA584A"/>
+    <w:multiLevelType w:val="multilevel"/>
+    <w:tmpl w:val="A726D9F8"/>
+    <w:lvl w:ilvl="0">
+      <w:start w:val="1"/>
+      <w:numFmt w:val="decimal"/>
+      <w:lvlText w:val="%1."/>
+      <w:lvlJc w:val="left"/>
+      <w:pPr>
+        <w:tabs>
+          <w:tab w:val="num" w:pos="720"/>
+        </w:tabs>
+        <w:ind w:left="720" w:hanging="360"/>
+      </w:pPr>
+    </w:lvl>
+    <w:lvl w:ilvl="1" w:tentative="1">
+      <w:start w:val="1"/>
+      <w:numFmt w:val="decimal"/>
+      <w:lvlText w:val="%2."/>
+      <w:lvlJc w:val="left"/>
+      <w:pPr>
+        <w:tabs>
+          <w:tab w:val="num" w:pos="1440"/>
+        </w:tabs>
+        <w:ind w:left="1440" w:hanging="360"/>
+      </w:pPr>
+    </w:lvl>
+    <w:lvl w:ilvl="2" w:tentative="1">
+      <w:start w:val="1"/>
+      <w:numFmt w:val="decimal"/>
+      <w:lvlText w:val="%3."/>
+      <w:lvlJc w:val="left"/>
+      <w:pPr>
+        <w:tabs>
+          <w:tab w:val="num" w:pos="2160"/>
+        </w:tabs>
+        <w:ind w:left="2160" w:hanging="360"/>
+      </w:pPr>
+    </w:lvl>
+    <w:lvl w:ilvl="3" w:tentative="1">
+      <w:start w:val="1"/>
+      <w:numFmt w:val="decimal"/>
+      <w:lvlText w:val="%4."/>
+      <w:lvlJc w:val="left"/>
+      <w:pPr>
+        <w:tabs>
+          <w:tab w:val="num" w:pos="2880"/>
+        </w:tabs>
+        <w:ind w:left="2880" w:hanging="360"/>
+      </w:pPr>
+    </w:lvl>
+    <w:lvl w:ilvl="4" w:tentative="1">
+      <w:start w:val="1"/>
+      <w:numFmt w:val="decimal"/>
+      <w:lvlText w:val="%5."/>
+      <w:lvlJc w:val="left"/>
+      <w:pPr>
+        <w:tabs>
+          <w:tab w:val="num" w:pos="3600"/>
+        </w:tabs>
+        <w:ind w:left="3600" w:hanging="360"/>
+      </w:pPr>
+    </w:lvl>
+    <w:lvl w:ilvl="5" w:tentative="1">
+      <w:start w:val="1"/>
+      <w:numFmt w:val="decimal"/>
+      <w:lvlText w:val="%6."/>
+      <w:lvlJc w:val="left"/>
+      <w:pPr>
+        <w:tabs>
+          <w:tab w:val="num" w:pos="4320"/>
+        </w:tabs>
+        <w:ind w:left="4320" w:hanging="360"/>
+      </w:pPr>
+    </w:lvl>
+    <w:lvl w:ilvl="6" w:tentative="1">
+      <w:start w:val="1"/>
+      <w:numFmt w:val="decimal"/>
+      <w:lvlText w:val="%7."/>
+      <w:lvlJc w:val="left"/>
+      <w:pPr>
+        <w:tabs>
+          <w:tab w:val="num" w:pos="5040"/>
+        </w:tabs>
+        <w:ind w:left="5040" w:hanging="360"/>
+      </w:pPr>
+    </w:lvl>
+    <w:lvl w:ilvl="7" w:tentative="1">
+      <w:start w:val="1"/>
+      <w:numFmt w:val="decimal"/>
+      <w:lvlText w:val="%8."/>
+      <w:lvlJc w:val="left"/>
+      <w:pPr>
+        <w:tabs>
+          <w:tab w:val="num" w:pos="5760"/>
+        </w:tabs>
+        <w:ind w:left="5760" w:hanging="360"/>
+      </w:pPr>
+    </w:lvl>
+    <w:lvl w:ilvl="8" w:tentative="1">
+      <w:start w:val="1"/>
+      <w:numFmt w:val="decimal"/>
+      <w:lvlText w:val="%9."/>
+      <w:lvlJc w:val="left"/>
+      <w:pPr>
+        <w:tabs>
+          <w:tab w:val="num" w:pos="6480"/>
+        </w:tabs>
+        <w:ind w:left="6480" w:hanging="360"/>
+      </w:pPr>
+    </w:lvl>
+  </w:abstractNum>
+  <w:abstractNum w:abstractNumId="9" w15:restartNumberingAfterBreak="0">
     <w:nsid w:val="63C242EA"/>
     <w:multiLevelType w:val="multilevel"/>
     <w:tmpl w:val="8C146A14"/>
@@ -7136,7 +9042,7 @@
       </w:rPr>
     </w:lvl>
   </w:abstractNum>
-  <w:abstractNum w:abstractNumId="8" w15:restartNumberingAfterBreak="0">
+  <w:abstractNum w:abstractNumId="10" w15:restartNumberingAfterBreak="0">
     <w:nsid w:val="68CC38BD"/>
     <w:multiLevelType w:val="multilevel"/>
     <w:tmpl w:val="CBDC2BE0"/>
@@ -7249,7 +9155,7 @@
       </w:pPr>
     </w:lvl>
   </w:abstractNum>
-  <w:abstractNum w:abstractNumId="9" w15:restartNumberingAfterBreak="0">
+  <w:abstractNum w:abstractNumId="11" w15:restartNumberingAfterBreak="0">
     <w:nsid w:val="7FD741D1"/>
     <w:multiLevelType w:val="multilevel"/>
     <w:tmpl w:val="7BB662E4"/>
@@ -7363,13 +9269,13 @@
     </w:lvl>
   </w:abstractNum>
   <w:num w:numId="1">
-    <w:abstractNumId w:val="7"/>
+    <w:abstractNumId w:val="9"/>
   </w:num>
   <w:num w:numId="2">
     <w:abstractNumId w:val="0"/>
   </w:num>
   <w:num w:numId="3">
-    <w:abstractNumId w:val="3"/>
+    <w:abstractNumId w:val="4"/>
   </w:num>
   <w:num w:numId="4">
     <w:abstractNumId w:val="2"/>
@@ -7378,18 +9284,24 @@
     <w:abstractNumId w:val="1"/>
   </w:num>
   <w:num w:numId="6">
+    <w:abstractNumId w:val="6"/>
+  </w:num>
+  <w:num w:numId="7">
+    <w:abstractNumId w:val="11"/>
+  </w:num>
+  <w:num w:numId="8">
     <w:abstractNumId w:val="5"/>
   </w:num>
-  <w:num w:numId="7">
-    <w:abstractNumId w:val="9"/>
-  </w:num>
-  <w:num w:numId="8">
-    <w:abstractNumId w:val="4"/>
-  </w:num>
   <w:num w:numId="9">
-    <w:abstractNumId w:val="6"/>
+    <w:abstractNumId w:val="7"/>
   </w:num>
   <w:num w:numId="10">
+    <w:abstractNumId w:val="10"/>
+  </w:num>
+  <w:num w:numId="11">
+    <w:abstractNumId w:val="3"/>
+  </w:num>
+  <w:num w:numId="12">
     <w:abstractNumId w:val="8"/>
   </w:num>
 </w:numbering>

</xml_diff>